<commit_message>
-support all instructions besides sb sh
</commit_message>
<xml_diff>
--- a/RISCV-Documentation.docx
+++ b/RISCV-Documentation.docx
@@ -44,69 +44,61 @@
         <w:tblLook w:val="04A0" w:firstRow="1" w:lastRow="0" w:firstColumn="1" w:lastColumn="0" w:noHBand="0" w:noVBand="1"/>
       </w:tblPr>
       <w:tblGrid>
-        <w:gridCol w:w="647"/>
-        <w:gridCol w:w="998"/>
-        <w:gridCol w:w="1042"/>
-        <w:gridCol w:w="903"/>
-        <w:gridCol w:w="840"/>
-        <w:gridCol w:w="1187"/>
-        <w:gridCol w:w="1035"/>
-        <w:gridCol w:w="838"/>
-        <w:gridCol w:w="832"/>
-        <w:gridCol w:w="694"/>
+        <w:gridCol w:w="816"/>
+        <w:gridCol w:w="970"/>
+        <w:gridCol w:w="1012"/>
+        <w:gridCol w:w="867"/>
+        <w:gridCol w:w="892"/>
+        <w:gridCol w:w="1152"/>
+        <w:gridCol w:w="1005"/>
+        <w:gridCol w:w="815"/>
+        <w:gridCol w:w="810"/>
+        <w:gridCol w:w="677"/>
       </w:tblGrid>
       <w:tr>
         <w:tc>
           <w:tcPr>
-            <w:tcW w:w="550" w:type="dxa"/>
-          </w:tcPr>
-          <w:p>
-            <w:pPr>
-              <w:jc w:val="center"/>
-              <w:rPr>
-                <w:rFonts w:ascii="Calibri" w:hAnsi="Calibri" w:cs="Calibri"/>
-                <w:sz w:val="22"/>
-                <w:szCs w:val="22"/>
+            <w:tcW w:w="823" w:type="dxa"/>
+          </w:tcPr>
+          <w:p>
+            <w:pPr>
+              <w:jc w:val="center"/>
+              <w:rPr>
+                <w:rFonts w:ascii="Calibri" w:hAnsi="Calibri" w:cs="Calibri"/>
+                <w:sz w:val="20"/>
+                <w:szCs w:val="20"/>
               </w:rPr>
             </w:pPr>
             <w:proofErr w:type="spellStart"/>
             <w:r>
               <w:rPr>
                 <w:rFonts w:ascii="Calibri" w:hAnsi="Calibri" w:cs="Calibri"/>
-                <w:sz w:val="22"/>
-                <w:szCs w:val="22"/>
-              </w:rPr>
-              <w:t>Inst</w:t>
-            </w:r>
-            <w:r>
-              <w:rPr>
-                <w:rFonts w:ascii="Calibri" w:hAnsi="Calibri" w:cs="Calibri"/>
-                <w:sz w:val="22"/>
-                <w:szCs w:val="22"/>
-              </w:rPr>
-              <w:t>r</w:t>
+                <w:sz w:val="20"/>
+                <w:szCs w:val="20"/>
+              </w:rPr>
+              <w:t>Instr</w:t>
             </w:r>
             <w:proofErr w:type="spellEnd"/>
           </w:p>
         </w:tc>
         <w:tc>
           <w:tcPr>
-            <w:tcW w:w="1011" w:type="dxa"/>
-          </w:tcPr>
-          <w:p>
-            <w:pPr>
-              <w:jc w:val="center"/>
-              <w:rPr>
-                <w:rFonts w:ascii="Calibri" w:hAnsi="Calibri" w:cs="Calibri"/>
-                <w:sz w:val="22"/>
-                <w:szCs w:val="22"/>
-              </w:rPr>
-            </w:pPr>
-            <w:r>
-              <w:rPr>
-                <w:rFonts w:ascii="Calibri" w:hAnsi="Calibri" w:cs="Calibri"/>
-                <w:sz w:val="22"/>
-                <w:szCs w:val="22"/>
+            <w:tcW w:w="978" w:type="dxa"/>
+          </w:tcPr>
+          <w:p>
+            <w:pPr>
+              <w:jc w:val="center"/>
+              <w:rPr>
+                <w:rFonts w:ascii="Calibri" w:hAnsi="Calibri" w:cs="Calibri"/>
+                <w:sz w:val="20"/>
+                <w:szCs w:val="20"/>
+              </w:rPr>
+            </w:pPr>
+            <w:r>
+              <w:rPr>
+                <w:rFonts w:ascii="Calibri" w:hAnsi="Calibri" w:cs="Calibri"/>
+                <w:sz w:val="20"/>
+                <w:szCs w:val="20"/>
               </w:rPr>
               <w:t>Opcode</w:t>
             </w:r>
@@ -114,23 +106,23 @@
         </w:tc>
         <w:tc>
           <w:tcPr>
-            <w:tcW w:w="561" w:type="dxa"/>
-          </w:tcPr>
-          <w:p>
-            <w:pPr>
-              <w:jc w:val="center"/>
-              <w:rPr>
-                <w:rFonts w:ascii="Calibri" w:hAnsi="Calibri" w:cs="Calibri"/>
-                <w:sz w:val="22"/>
-                <w:szCs w:val="22"/>
+            <w:tcW w:w="1021" w:type="dxa"/>
+          </w:tcPr>
+          <w:p>
+            <w:pPr>
+              <w:jc w:val="center"/>
+              <w:rPr>
+                <w:rFonts w:ascii="Calibri" w:hAnsi="Calibri" w:cs="Calibri"/>
+                <w:sz w:val="20"/>
+                <w:szCs w:val="20"/>
               </w:rPr>
             </w:pPr>
             <w:proofErr w:type="spellStart"/>
             <w:r>
               <w:rPr>
                 <w:rFonts w:ascii="Calibri" w:hAnsi="Calibri" w:cs="Calibri"/>
-                <w:sz w:val="22"/>
-                <w:szCs w:val="22"/>
+                <w:sz w:val="20"/>
+                <w:szCs w:val="20"/>
               </w:rPr>
               <w:t>RegWrite</w:t>
             </w:r>
@@ -139,23 +131,23 @@
         </w:tc>
         <w:tc>
           <w:tcPr>
-            <w:tcW w:w="1397" w:type="dxa"/>
-          </w:tcPr>
-          <w:p>
-            <w:pPr>
-              <w:jc w:val="center"/>
-              <w:rPr>
-                <w:rFonts w:ascii="Calibri" w:hAnsi="Calibri" w:cs="Calibri"/>
-                <w:sz w:val="22"/>
-                <w:szCs w:val="22"/>
+            <w:tcW w:w="874" w:type="dxa"/>
+          </w:tcPr>
+          <w:p>
+            <w:pPr>
+              <w:jc w:val="center"/>
+              <w:rPr>
+                <w:rFonts w:ascii="Calibri" w:hAnsi="Calibri" w:cs="Calibri"/>
+                <w:sz w:val="20"/>
+                <w:szCs w:val="20"/>
               </w:rPr>
             </w:pPr>
             <w:proofErr w:type="spellStart"/>
             <w:r>
               <w:rPr>
                 <w:rFonts w:ascii="Calibri" w:hAnsi="Calibri" w:cs="Calibri"/>
-                <w:sz w:val="22"/>
-                <w:szCs w:val="22"/>
+                <w:sz w:val="20"/>
+                <w:szCs w:val="20"/>
               </w:rPr>
               <w:t>ImmSrc</w:t>
             </w:r>
@@ -164,48 +156,56 @@
         </w:tc>
         <w:tc>
           <w:tcPr>
-            <w:tcW w:w="851" w:type="dxa"/>
-          </w:tcPr>
-          <w:p>
-            <w:pPr>
-              <w:jc w:val="center"/>
-              <w:rPr>
-                <w:rFonts w:ascii="Calibri" w:hAnsi="Calibri" w:cs="Calibri"/>
-                <w:sz w:val="22"/>
-                <w:szCs w:val="22"/>
+            <w:tcW w:w="824" w:type="dxa"/>
+          </w:tcPr>
+          <w:p>
+            <w:pPr>
+              <w:jc w:val="center"/>
+              <w:rPr>
+                <w:rFonts w:ascii="Calibri" w:hAnsi="Calibri" w:cs="Calibri"/>
+                <w:sz w:val="20"/>
+                <w:szCs w:val="20"/>
               </w:rPr>
             </w:pPr>
             <w:proofErr w:type="spellStart"/>
             <w:r>
               <w:rPr>
                 <w:rFonts w:ascii="Calibri" w:hAnsi="Calibri" w:cs="Calibri"/>
-                <w:sz w:val="22"/>
-                <w:szCs w:val="22"/>
+                <w:sz w:val="20"/>
+                <w:szCs w:val="20"/>
               </w:rPr>
               <w:t>ALUSrc</w:t>
             </w:r>
+            <w:r>
+              <w:rPr>
+                <w:rFonts w:ascii="Calibri" w:hAnsi="Calibri" w:cs="Calibri"/>
+                <w:sz w:val="20"/>
+                <w:szCs w:val="20"/>
+              </w:rPr>
+              <w:t>B</w:t>
+            </w:r>
             <w:proofErr w:type="spellEnd"/>
           </w:p>
         </w:tc>
         <w:tc>
           <w:tcPr>
-            <w:tcW w:w="1204" w:type="dxa"/>
-          </w:tcPr>
-          <w:p>
-            <w:pPr>
-              <w:jc w:val="center"/>
-              <w:rPr>
-                <w:rFonts w:ascii="Calibri" w:hAnsi="Calibri" w:cs="Calibri"/>
-                <w:sz w:val="22"/>
-                <w:szCs w:val="22"/>
+            <w:tcW w:w="1162" w:type="dxa"/>
+          </w:tcPr>
+          <w:p>
+            <w:pPr>
+              <w:jc w:val="center"/>
+              <w:rPr>
+                <w:rFonts w:ascii="Calibri" w:hAnsi="Calibri" w:cs="Calibri"/>
+                <w:sz w:val="20"/>
+                <w:szCs w:val="20"/>
               </w:rPr>
             </w:pPr>
             <w:proofErr w:type="spellStart"/>
             <w:r>
               <w:rPr>
                 <w:rFonts w:ascii="Calibri" w:hAnsi="Calibri" w:cs="Calibri"/>
-                <w:sz w:val="22"/>
-                <w:szCs w:val="22"/>
+                <w:sz w:val="20"/>
+                <w:szCs w:val="20"/>
               </w:rPr>
               <w:t>MemWrite</w:t>
             </w:r>
@@ -214,23 +214,23 @@
         </w:tc>
         <w:tc>
           <w:tcPr>
-            <w:tcW w:w="1049" w:type="dxa"/>
-          </w:tcPr>
-          <w:p>
-            <w:pPr>
-              <w:jc w:val="center"/>
-              <w:rPr>
-                <w:rFonts w:ascii="Calibri" w:hAnsi="Calibri" w:cs="Calibri"/>
-                <w:sz w:val="22"/>
-                <w:szCs w:val="22"/>
+            <w:tcW w:w="1014" w:type="dxa"/>
+          </w:tcPr>
+          <w:p>
+            <w:pPr>
+              <w:jc w:val="center"/>
+              <w:rPr>
+                <w:rFonts w:ascii="Calibri" w:hAnsi="Calibri" w:cs="Calibri"/>
+                <w:sz w:val="20"/>
+                <w:szCs w:val="20"/>
               </w:rPr>
             </w:pPr>
             <w:proofErr w:type="spellStart"/>
             <w:r>
               <w:rPr>
                 <w:rFonts w:ascii="Calibri" w:hAnsi="Calibri" w:cs="Calibri"/>
-                <w:sz w:val="22"/>
-                <w:szCs w:val="22"/>
+                <w:sz w:val="20"/>
+                <w:szCs w:val="20"/>
               </w:rPr>
               <w:t>ResultSrc</w:t>
             </w:r>
@@ -239,22 +239,22 @@
         </w:tc>
         <w:tc>
           <w:tcPr>
-            <w:tcW w:w="848" w:type="dxa"/>
-          </w:tcPr>
-          <w:p>
-            <w:pPr>
-              <w:jc w:val="center"/>
-              <w:rPr>
-                <w:rFonts w:ascii="Calibri" w:hAnsi="Calibri" w:cs="Calibri"/>
-                <w:sz w:val="22"/>
-                <w:szCs w:val="22"/>
-              </w:rPr>
-            </w:pPr>
-            <w:r>
-              <w:rPr>
-                <w:rFonts w:ascii="Calibri" w:hAnsi="Calibri" w:cs="Calibri"/>
-                <w:sz w:val="22"/>
-                <w:szCs w:val="22"/>
+            <w:tcW w:w="822" w:type="dxa"/>
+          </w:tcPr>
+          <w:p>
+            <w:pPr>
+              <w:jc w:val="center"/>
+              <w:rPr>
+                <w:rFonts w:ascii="Calibri" w:hAnsi="Calibri" w:cs="Calibri"/>
+                <w:sz w:val="20"/>
+                <w:szCs w:val="20"/>
+              </w:rPr>
+            </w:pPr>
+            <w:r>
+              <w:rPr>
+                <w:rFonts w:ascii="Calibri" w:hAnsi="Calibri" w:cs="Calibri"/>
+                <w:sz w:val="20"/>
+                <w:szCs w:val="20"/>
               </w:rPr>
               <w:t>Branch</w:t>
             </w:r>
@@ -262,22 +262,22 @@
         </w:tc>
         <w:tc>
           <w:tcPr>
-            <w:tcW w:w="843" w:type="dxa"/>
-          </w:tcPr>
-          <w:p>
-            <w:pPr>
-              <w:jc w:val="center"/>
-              <w:rPr>
-                <w:rFonts w:ascii="Calibri" w:hAnsi="Calibri" w:cs="Calibri"/>
-                <w:sz w:val="22"/>
-                <w:szCs w:val="22"/>
-              </w:rPr>
-            </w:pPr>
-            <w:r>
-              <w:rPr>
-                <w:rFonts w:ascii="Calibri" w:hAnsi="Calibri" w:cs="Calibri"/>
-                <w:sz w:val="22"/>
-                <w:szCs w:val="22"/>
+            <w:tcW w:w="816" w:type="dxa"/>
+          </w:tcPr>
+          <w:p>
+            <w:pPr>
+              <w:jc w:val="center"/>
+              <w:rPr>
+                <w:rFonts w:ascii="Calibri" w:hAnsi="Calibri" w:cs="Calibri"/>
+                <w:sz w:val="20"/>
+                <w:szCs w:val="20"/>
+              </w:rPr>
+            </w:pPr>
+            <w:r>
+              <w:rPr>
+                <w:rFonts w:ascii="Calibri" w:hAnsi="Calibri" w:cs="Calibri"/>
+                <w:sz w:val="20"/>
+                <w:szCs w:val="20"/>
               </w:rPr>
               <w:t>ALUOP</w:t>
             </w:r>
@@ -285,22 +285,22 @@
         </w:tc>
         <w:tc>
           <w:tcPr>
-            <w:tcW w:w="702" w:type="dxa"/>
-          </w:tcPr>
-          <w:p>
-            <w:pPr>
-              <w:jc w:val="center"/>
-              <w:rPr>
-                <w:rFonts w:ascii="Calibri" w:hAnsi="Calibri" w:cs="Calibri"/>
-                <w:sz w:val="22"/>
-                <w:szCs w:val="22"/>
-              </w:rPr>
-            </w:pPr>
-            <w:r>
-              <w:rPr>
-                <w:rFonts w:ascii="Calibri" w:hAnsi="Calibri" w:cs="Calibri"/>
-                <w:sz w:val="22"/>
-                <w:szCs w:val="22"/>
+            <w:tcW w:w="682" w:type="dxa"/>
+          </w:tcPr>
+          <w:p>
+            <w:pPr>
+              <w:jc w:val="center"/>
+              <w:rPr>
+                <w:rFonts w:ascii="Calibri" w:hAnsi="Calibri" w:cs="Calibri"/>
+                <w:sz w:val="20"/>
+                <w:szCs w:val="20"/>
+              </w:rPr>
+            </w:pPr>
+            <w:r>
+              <w:rPr>
+                <w:rFonts w:ascii="Calibri" w:hAnsi="Calibri" w:cs="Calibri"/>
+                <w:sz w:val="20"/>
+                <w:szCs w:val="20"/>
               </w:rPr>
               <w:t>Jump</w:t>
             </w:r>
@@ -310,53 +310,45 @@
       <w:tr>
         <w:tc>
           <w:tcPr>
-            <w:tcW w:w="550" w:type="dxa"/>
-          </w:tcPr>
-          <w:p>
-            <w:pPr>
-              <w:jc w:val="center"/>
-              <w:rPr>
-                <w:rFonts w:ascii="Calibri" w:hAnsi="Calibri" w:cs="Calibri"/>
-                <w:sz w:val="22"/>
-                <w:szCs w:val="22"/>
-              </w:rPr>
-            </w:pPr>
-            <w:r>
-              <w:rPr>
-                <w:rFonts w:ascii="Calibri" w:hAnsi="Calibri" w:cs="Calibri"/>
-                <w:sz w:val="22"/>
-                <w:szCs w:val="22"/>
-              </w:rPr>
-              <w:t>L</w:t>
-            </w:r>
-            <w:r>
-              <w:rPr>
-                <w:rFonts w:ascii="Calibri" w:hAnsi="Calibri" w:cs="Calibri"/>
-                <w:sz w:val="22"/>
-                <w:szCs w:val="22"/>
-              </w:rPr>
-              <w:t>oad</w:t>
-            </w:r>
-          </w:p>
-        </w:tc>
-        <w:tc>
-          <w:tcPr>
-            <w:tcW w:w="1011" w:type="dxa"/>
-          </w:tcPr>
-          <w:p>
-            <w:pPr>
-              <w:jc w:val="center"/>
-              <w:rPr>
-                <w:rFonts w:ascii="Calibri" w:hAnsi="Calibri" w:cs="Calibri"/>
-                <w:sz w:val="22"/>
-                <w:szCs w:val="22"/>
-              </w:rPr>
-            </w:pPr>
-            <w:r>
-              <w:rPr>
-                <w:rFonts w:ascii="Calibri" w:hAnsi="Calibri" w:cs="Calibri"/>
-                <w:sz w:val="22"/>
-                <w:szCs w:val="22"/>
+            <w:tcW w:w="823" w:type="dxa"/>
+          </w:tcPr>
+          <w:p>
+            <w:pPr>
+              <w:jc w:val="center"/>
+              <w:rPr>
+                <w:rFonts w:ascii="Calibri" w:hAnsi="Calibri" w:cs="Calibri"/>
+                <w:sz w:val="20"/>
+                <w:szCs w:val="20"/>
+              </w:rPr>
+            </w:pPr>
+            <w:r>
+              <w:rPr>
+                <w:rFonts w:ascii="Calibri" w:hAnsi="Calibri" w:cs="Calibri"/>
+                <w:sz w:val="20"/>
+                <w:szCs w:val="20"/>
+              </w:rPr>
+              <w:t>Load</w:t>
+            </w:r>
+          </w:p>
+        </w:tc>
+        <w:tc>
+          <w:tcPr>
+            <w:tcW w:w="978" w:type="dxa"/>
+          </w:tcPr>
+          <w:p>
+            <w:pPr>
+              <w:jc w:val="center"/>
+              <w:rPr>
+                <w:rFonts w:ascii="Calibri" w:hAnsi="Calibri" w:cs="Calibri"/>
+                <w:sz w:val="20"/>
+                <w:szCs w:val="20"/>
+              </w:rPr>
+            </w:pPr>
+            <w:r>
+              <w:rPr>
+                <w:rFonts w:ascii="Calibri" w:hAnsi="Calibri" w:cs="Calibri"/>
+                <w:sz w:val="20"/>
+                <w:szCs w:val="20"/>
               </w:rPr>
               <w:t>0000011</w:t>
             </w:r>
@@ -364,22 +356,22 @@
         </w:tc>
         <w:tc>
           <w:tcPr>
-            <w:tcW w:w="561" w:type="dxa"/>
-          </w:tcPr>
-          <w:p>
-            <w:pPr>
-              <w:jc w:val="center"/>
-              <w:rPr>
-                <w:rFonts w:ascii="Calibri" w:hAnsi="Calibri" w:cs="Calibri"/>
-                <w:sz w:val="22"/>
-                <w:szCs w:val="22"/>
-              </w:rPr>
-            </w:pPr>
-            <w:r>
-              <w:rPr>
-                <w:rFonts w:ascii="Calibri" w:hAnsi="Calibri" w:cs="Calibri"/>
-                <w:sz w:val="22"/>
-                <w:szCs w:val="22"/>
+            <w:tcW w:w="1021" w:type="dxa"/>
+          </w:tcPr>
+          <w:p>
+            <w:pPr>
+              <w:jc w:val="center"/>
+              <w:rPr>
+                <w:rFonts w:ascii="Calibri" w:hAnsi="Calibri" w:cs="Calibri"/>
+                <w:sz w:val="20"/>
+                <w:szCs w:val="20"/>
+              </w:rPr>
+            </w:pPr>
+            <w:r>
+              <w:rPr>
+                <w:rFonts w:ascii="Calibri" w:hAnsi="Calibri" w:cs="Calibri"/>
+                <w:sz w:val="20"/>
+                <w:szCs w:val="20"/>
               </w:rPr>
               <w:t>1</w:t>
             </w:r>
@@ -387,22 +379,30 @@
         </w:tc>
         <w:tc>
           <w:tcPr>
-            <w:tcW w:w="1397" w:type="dxa"/>
-          </w:tcPr>
-          <w:p>
-            <w:pPr>
-              <w:jc w:val="center"/>
-              <w:rPr>
-                <w:rFonts w:ascii="Calibri" w:hAnsi="Calibri" w:cs="Calibri"/>
-                <w:sz w:val="22"/>
-                <w:szCs w:val="22"/>
-              </w:rPr>
-            </w:pPr>
-            <w:r>
-              <w:rPr>
-                <w:rFonts w:ascii="Calibri" w:hAnsi="Calibri" w:cs="Calibri"/>
-                <w:sz w:val="22"/>
-                <w:szCs w:val="22"/>
+            <w:tcW w:w="874" w:type="dxa"/>
+          </w:tcPr>
+          <w:p>
+            <w:pPr>
+              <w:jc w:val="center"/>
+              <w:rPr>
+                <w:rFonts w:ascii="Calibri" w:hAnsi="Calibri" w:cs="Calibri"/>
+                <w:sz w:val="20"/>
+                <w:szCs w:val="20"/>
+              </w:rPr>
+            </w:pPr>
+            <w:r>
+              <w:rPr>
+                <w:rFonts w:ascii="Calibri" w:hAnsi="Calibri" w:cs="Calibri"/>
+                <w:sz w:val="20"/>
+                <w:szCs w:val="20"/>
+              </w:rPr>
+              <w:t>0</w:t>
+            </w:r>
+            <w:r>
+              <w:rPr>
+                <w:rFonts w:ascii="Calibri" w:hAnsi="Calibri" w:cs="Calibri"/>
+                <w:sz w:val="20"/>
+                <w:szCs w:val="20"/>
               </w:rPr>
               <w:t>00</w:t>
             </w:r>
@@ -410,22 +410,22 @@
         </w:tc>
         <w:tc>
           <w:tcPr>
-            <w:tcW w:w="851" w:type="dxa"/>
-          </w:tcPr>
-          <w:p>
-            <w:pPr>
-              <w:jc w:val="center"/>
-              <w:rPr>
-                <w:rFonts w:ascii="Calibri" w:hAnsi="Calibri" w:cs="Calibri"/>
-                <w:sz w:val="22"/>
-                <w:szCs w:val="22"/>
-              </w:rPr>
-            </w:pPr>
-            <w:r>
-              <w:rPr>
-                <w:rFonts w:ascii="Calibri" w:hAnsi="Calibri" w:cs="Calibri"/>
-                <w:sz w:val="22"/>
-                <w:szCs w:val="22"/>
+            <w:tcW w:w="824" w:type="dxa"/>
+          </w:tcPr>
+          <w:p>
+            <w:pPr>
+              <w:jc w:val="center"/>
+              <w:rPr>
+                <w:rFonts w:ascii="Calibri" w:hAnsi="Calibri" w:cs="Calibri"/>
+                <w:sz w:val="20"/>
+                <w:szCs w:val="20"/>
+              </w:rPr>
+            </w:pPr>
+            <w:r>
+              <w:rPr>
+                <w:rFonts w:ascii="Calibri" w:hAnsi="Calibri" w:cs="Calibri"/>
+                <w:sz w:val="20"/>
+                <w:szCs w:val="20"/>
               </w:rPr>
               <w:t>1</w:t>
             </w:r>
@@ -433,22 +433,22 @@
         </w:tc>
         <w:tc>
           <w:tcPr>
-            <w:tcW w:w="1204" w:type="dxa"/>
-          </w:tcPr>
-          <w:p>
-            <w:pPr>
-              <w:jc w:val="center"/>
-              <w:rPr>
-                <w:rFonts w:ascii="Calibri" w:hAnsi="Calibri" w:cs="Calibri"/>
-                <w:sz w:val="22"/>
-                <w:szCs w:val="22"/>
-              </w:rPr>
-            </w:pPr>
-            <w:r>
-              <w:rPr>
-                <w:rFonts w:ascii="Calibri" w:hAnsi="Calibri" w:cs="Calibri"/>
-                <w:sz w:val="22"/>
-                <w:szCs w:val="22"/>
+            <w:tcW w:w="1162" w:type="dxa"/>
+          </w:tcPr>
+          <w:p>
+            <w:pPr>
+              <w:jc w:val="center"/>
+              <w:rPr>
+                <w:rFonts w:ascii="Calibri" w:hAnsi="Calibri" w:cs="Calibri"/>
+                <w:sz w:val="20"/>
+                <w:szCs w:val="20"/>
+              </w:rPr>
+            </w:pPr>
+            <w:r>
+              <w:rPr>
+                <w:rFonts w:ascii="Calibri" w:hAnsi="Calibri" w:cs="Calibri"/>
+                <w:sz w:val="20"/>
+                <w:szCs w:val="20"/>
               </w:rPr>
               <w:t>0</w:t>
             </w:r>
@@ -456,22 +456,22 @@
         </w:tc>
         <w:tc>
           <w:tcPr>
-            <w:tcW w:w="1049" w:type="dxa"/>
-          </w:tcPr>
-          <w:p>
-            <w:pPr>
-              <w:jc w:val="center"/>
-              <w:rPr>
-                <w:rFonts w:ascii="Calibri" w:hAnsi="Calibri" w:cs="Calibri"/>
-                <w:sz w:val="22"/>
-                <w:szCs w:val="22"/>
-              </w:rPr>
-            </w:pPr>
-            <w:r>
-              <w:rPr>
-                <w:rFonts w:ascii="Calibri" w:hAnsi="Calibri" w:cs="Calibri"/>
-                <w:sz w:val="22"/>
-                <w:szCs w:val="22"/>
+            <w:tcW w:w="1014" w:type="dxa"/>
+          </w:tcPr>
+          <w:p>
+            <w:pPr>
+              <w:jc w:val="center"/>
+              <w:rPr>
+                <w:rFonts w:ascii="Calibri" w:hAnsi="Calibri" w:cs="Calibri"/>
+                <w:sz w:val="20"/>
+                <w:szCs w:val="20"/>
+              </w:rPr>
+            </w:pPr>
+            <w:r>
+              <w:rPr>
+                <w:rFonts w:ascii="Calibri" w:hAnsi="Calibri" w:cs="Calibri"/>
+                <w:sz w:val="20"/>
+                <w:szCs w:val="20"/>
               </w:rPr>
               <w:t>01</w:t>
             </w:r>
@@ -479,22 +479,22 @@
         </w:tc>
         <w:tc>
           <w:tcPr>
-            <w:tcW w:w="848" w:type="dxa"/>
-          </w:tcPr>
-          <w:p>
-            <w:pPr>
-              <w:jc w:val="center"/>
-              <w:rPr>
-                <w:rFonts w:ascii="Calibri" w:hAnsi="Calibri" w:cs="Calibri"/>
-                <w:sz w:val="22"/>
-                <w:szCs w:val="22"/>
-              </w:rPr>
-            </w:pPr>
-            <w:r>
-              <w:rPr>
-                <w:rFonts w:ascii="Calibri" w:hAnsi="Calibri" w:cs="Calibri"/>
-                <w:sz w:val="22"/>
-                <w:szCs w:val="22"/>
+            <w:tcW w:w="822" w:type="dxa"/>
+          </w:tcPr>
+          <w:p>
+            <w:pPr>
+              <w:jc w:val="center"/>
+              <w:rPr>
+                <w:rFonts w:ascii="Calibri" w:hAnsi="Calibri" w:cs="Calibri"/>
+                <w:sz w:val="20"/>
+                <w:szCs w:val="20"/>
+              </w:rPr>
+            </w:pPr>
+            <w:r>
+              <w:rPr>
+                <w:rFonts w:ascii="Calibri" w:hAnsi="Calibri" w:cs="Calibri"/>
+                <w:sz w:val="20"/>
+                <w:szCs w:val="20"/>
               </w:rPr>
               <w:t>0</w:t>
             </w:r>
@@ -502,22 +502,22 @@
         </w:tc>
         <w:tc>
           <w:tcPr>
-            <w:tcW w:w="843" w:type="dxa"/>
-          </w:tcPr>
-          <w:p>
-            <w:pPr>
-              <w:jc w:val="center"/>
-              <w:rPr>
-                <w:rFonts w:ascii="Calibri" w:hAnsi="Calibri" w:cs="Calibri"/>
-                <w:sz w:val="22"/>
-                <w:szCs w:val="22"/>
-              </w:rPr>
-            </w:pPr>
-            <w:r>
-              <w:rPr>
-                <w:rFonts w:ascii="Calibri" w:hAnsi="Calibri" w:cs="Calibri"/>
-                <w:sz w:val="22"/>
-                <w:szCs w:val="22"/>
+            <w:tcW w:w="816" w:type="dxa"/>
+          </w:tcPr>
+          <w:p>
+            <w:pPr>
+              <w:jc w:val="center"/>
+              <w:rPr>
+                <w:rFonts w:ascii="Calibri" w:hAnsi="Calibri" w:cs="Calibri"/>
+                <w:sz w:val="20"/>
+                <w:szCs w:val="20"/>
+              </w:rPr>
+            </w:pPr>
+            <w:r>
+              <w:rPr>
+                <w:rFonts w:ascii="Calibri" w:hAnsi="Calibri" w:cs="Calibri"/>
+                <w:sz w:val="20"/>
+                <w:szCs w:val="20"/>
               </w:rPr>
               <w:t>00</w:t>
             </w:r>
@@ -525,22 +525,22 @@
         </w:tc>
         <w:tc>
           <w:tcPr>
-            <w:tcW w:w="702" w:type="dxa"/>
-          </w:tcPr>
-          <w:p>
-            <w:pPr>
-              <w:jc w:val="center"/>
-              <w:rPr>
-                <w:rFonts w:ascii="Calibri" w:hAnsi="Calibri" w:cs="Calibri"/>
-                <w:sz w:val="22"/>
-                <w:szCs w:val="22"/>
-              </w:rPr>
-            </w:pPr>
-            <w:r>
-              <w:rPr>
-                <w:rFonts w:ascii="Calibri" w:hAnsi="Calibri" w:cs="Calibri"/>
-                <w:sz w:val="22"/>
-                <w:szCs w:val="22"/>
+            <w:tcW w:w="682" w:type="dxa"/>
+          </w:tcPr>
+          <w:p>
+            <w:pPr>
+              <w:jc w:val="center"/>
+              <w:rPr>
+                <w:rFonts w:ascii="Calibri" w:hAnsi="Calibri" w:cs="Calibri"/>
+                <w:sz w:val="20"/>
+                <w:szCs w:val="20"/>
+              </w:rPr>
+            </w:pPr>
+            <w:r>
+              <w:rPr>
+                <w:rFonts w:ascii="Calibri" w:hAnsi="Calibri" w:cs="Calibri"/>
+                <w:sz w:val="20"/>
+                <w:szCs w:val="20"/>
               </w:rPr>
               <w:t>0</w:t>
             </w:r>
@@ -550,23 +550,23 @@
       <w:tr>
         <w:tc>
           <w:tcPr>
-            <w:tcW w:w="550" w:type="dxa"/>
-          </w:tcPr>
-          <w:p>
-            <w:pPr>
-              <w:jc w:val="center"/>
-              <w:rPr>
-                <w:rFonts w:ascii="Calibri" w:hAnsi="Calibri" w:cs="Calibri"/>
-                <w:sz w:val="22"/>
-                <w:szCs w:val="22"/>
+            <w:tcW w:w="823" w:type="dxa"/>
+          </w:tcPr>
+          <w:p>
+            <w:pPr>
+              <w:jc w:val="center"/>
+              <w:rPr>
+                <w:rFonts w:ascii="Calibri" w:hAnsi="Calibri" w:cs="Calibri"/>
+                <w:sz w:val="20"/>
+                <w:szCs w:val="20"/>
               </w:rPr>
             </w:pPr>
             <w:proofErr w:type="spellStart"/>
             <w:r>
               <w:rPr>
                 <w:rFonts w:ascii="Calibri" w:hAnsi="Calibri" w:cs="Calibri"/>
-                <w:sz w:val="22"/>
-                <w:szCs w:val="22"/>
+                <w:sz w:val="20"/>
+                <w:szCs w:val="20"/>
               </w:rPr>
               <w:t>Sw</w:t>
             </w:r>
@@ -575,22 +575,22 @@
         </w:tc>
         <w:tc>
           <w:tcPr>
-            <w:tcW w:w="1011" w:type="dxa"/>
-          </w:tcPr>
-          <w:p>
-            <w:pPr>
-              <w:jc w:val="center"/>
-              <w:rPr>
-                <w:rFonts w:ascii="Calibri" w:hAnsi="Calibri" w:cs="Calibri"/>
-                <w:sz w:val="22"/>
-                <w:szCs w:val="22"/>
-              </w:rPr>
-            </w:pPr>
-            <w:r>
-              <w:rPr>
-                <w:rFonts w:ascii="Calibri" w:hAnsi="Calibri" w:cs="Calibri"/>
-                <w:sz w:val="22"/>
-                <w:szCs w:val="22"/>
+            <w:tcW w:w="978" w:type="dxa"/>
+          </w:tcPr>
+          <w:p>
+            <w:pPr>
+              <w:jc w:val="center"/>
+              <w:rPr>
+                <w:rFonts w:ascii="Calibri" w:hAnsi="Calibri" w:cs="Calibri"/>
+                <w:sz w:val="20"/>
+                <w:szCs w:val="20"/>
+              </w:rPr>
+            </w:pPr>
+            <w:r>
+              <w:rPr>
+                <w:rFonts w:ascii="Calibri" w:hAnsi="Calibri" w:cs="Calibri"/>
+                <w:sz w:val="20"/>
+                <w:szCs w:val="20"/>
               </w:rPr>
               <w:t>0100011</w:t>
             </w:r>
@@ -598,22 +598,22 @@
         </w:tc>
         <w:tc>
           <w:tcPr>
-            <w:tcW w:w="561" w:type="dxa"/>
-          </w:tcPr>
-          <w:p>
-            <w:pPr>
-              <w:jc w:val="center"/>
-              <w:rPr>
-                <w:rFonts w:ascii="Calibri" w:hAnsi="Calibri" w:cs="Calibri"/>
-                <w:sz w:val="22"/>
-                <w:szCs w:val="22"/>
-              </w:rPr>
-            </w:pPr>
-            <w:r>
-              <w:rPr>
-                <w:rFonts w:ascii="Calibri" w:hAnsi="Calibri" w:cs="Calibri"/>
-                <w:sz w:val="22"/>
-                <w:szCs w:val="22"/>
+            <w:tcW w:w="1021" w:type="dxa"/>
+          </w:tcPr>
+          <w:p>
+            <w:pPr>
+              <w:jc w:val="center"/>
+              <w:rPr>
+                <w:rFonts w:ascii="Calibri" w:hAnsi="Calibri" w:cs="Calibri"/>
+                <w:sz w:val="20"/>
+                <w:szCs w:val="20"/>
+              </w:rPr>
+            </w:pPr>
+            <w:r>
+              <w:rPr>
+                <w:rFonts w:ascii="Calibri" w:hAnsi="Calibri" w:cs="Calibri"/>
+                <w:sz w:val="20"/>
+                <w:szCs w:val="20"/>
               </w:rPr>
               <w:t>0</w:t>
             </w:r>
@@ -621,22 +621,30 @@
         </w:tc>
         <w:tc>
           <w:tcPr>
-            <w:tcW w:w="1397" w:type="dxa"/>
-          </w:tcPr>
-          <w:p>
-            <w:pPr>
-              <w:jc w:val="center"/>
-              <w:rPr>
-                <w:rFonts w:ascii="Calibri" w:hAnsi="Calibri" w:cs="Calibri"/>
-                <w:sz w:val="22"/>
-                <w:szCs w:val="22"/>
-              </w:rPr>
-            </w:pPr>
-            <w:r>
-              <w:rPr>
-                <w:rFonts w:ascii="Calibri" w:hAnsi="Calibri" w:cs="Calibri"/>
-                <w:sz w:val="22"/>
-                <w:szCs w:val="22"/>
+            <w:tcW w:w="874" w:type="dxa"/>
+          </w:tcPr>
+          <w:p>
+            <w:pPr>
+              <w:jc w:val="center"/>
+              <w:rPr>
+                <w:rFonts w:ascii="Calibri" w:hAnsi="Calibri" w:cs="Calibri"/>
+                <w:sz w:val="20"/>
+                <w:szCs w:val="20"/>
+              </w:rPr>
+            </w:pPr>
+            <w:r>
+              <w:rPr>
+                <w:rFonts w:ascii="Calibri" w:hAnsi="Calibri" w:cs="Calibri"/>
+                <w:sz w:val="20"/>
+                <w:szCs w:val="20"/>
+              </w:rPr>
+              <w:t>0</w:t>
+            </w:r>
+            <w:r>
+              <w:rPr>
+                <w:rFonts w:ascii="Calibri" w:hAnsi="Calibri" w:cs="Calibri"/>
+                <w:sz w:val="20"/>
+                <w:szCs w:val="20"/>
               </w:rPr>
               <w:t>01</w:t>
             </w:r>
@@ -644,22 +652,22 @@
         </w:tc>
         <w:tc>
           <w:tcPr>
-            <w:tcW w:w="851" w:type="dxa"/>
-          </w:tcPr>
-          <w:p>
-            <w:pPr>
-              <w:jc w:val="center"/>
-              <w:rPr>
-                <w:rFonts w:ascii="Calibri" w:hAnsi="Calibri" w:cs="Calibri"/>
-                <w:sz w:val="22"/>
-                <w:szCs w:val="22"/>
-              </w:rPr>
-            </w:pPr>
-            <w:r>
-              <w:rPr>
-                <w:rFonts w:ascii="Calibri" w:hAnsi="Calibri" w:cs="Calibri"/>
-                <w:sz w:val="22"/>
-                <w:szCs w:val="22"/>
+            <w:tcW w:w="824" w:type="dxa"/>
+          </w:tcPr>
+          <w:p>
+            <w:pPr>
+              <w:jc w:val="center"/>
+              <w:rPr>
+                <w:rFonts w:ascii="Calibri" w:hAnsi="Calibri" w:cs="Calibri"/>
+                <w:sz w:val="20"/>
+                <w:szCs w:val="20"/>
+              </w:rPr>
+            </w:pPr>
+            <w:r>
+              <w:rPr>
+                <w:rFonts w:ascii="Calibri" w:hAnsi="Calibri" w:cs="Calibri"/>
+                <w:sz w:val="20"/>
+                <w:szCs w:val="20"/>
               </w:rPr>
               <w:t>1</w:t>
             </w:r>
@@ -667,22 +675,22 @@
         </w:tc>
         <w:tc>
           <w:tcPr>
-            <w:tcW w:w="1204" w:type="dxa"/>
-          </w:tcPr>
-          <w:p>
-            <w:pPr>
-              <w:jc w:val="center"/>
-              <w:rPr>
-                <w:rFonts w:ascii="Calibri" w:hAnsi="Calibri" w:cs="Calibri"/>
-                <w:sz w:val="22"/>
-                <w:szCs w:val="22"/>
-              </w:rPr>
-            </w:pPr>
-            <w:r>
-              <w:rPr>
-                <w:rFonts w:ascii="Calibri" w:hAnsi="Calibri" w:cs="Calibri"/>
-                <w:sz w:val="22"/>
-                <w:szCs w:val="22"/>
+            <w:tcW w:w="1162" w:type="dxa"/>
+          </w:tcPr>
+          <w:p>
+            <w:pPr>
+              <w:jc w:val="center"/>
+              <w:rPr>
+                <w:rFonts w:ascii="Calibri" w:hAnsi="Calibri" w:cs="Calibri"/>
+                <w:sz w:val="20"/>
+                <w:szCs w:val="20"/>
+              </w:rPr>
+            </w:pPr>
+            <w:r>
+              <w:rPr>
+                <w:rFonts w:ascii="Calibri" w:hAnsi="Calibri" w:cs="Calibri"/>
+                <w:sz w:val="20"/>
+                <w:szCs w:val="20"/>
               </w:rPr>
               <w:t>1</w:t>
             </w:r>
@@ -690,22 +698,22 @@
         </w:tc>
         <w:tc>
           <w:tcPr>
-            <w:tcW w:w="1049" w:type="dxa"/>
-          </w:tcPr>
-          <w:p>
-            <w:pPr>
-              <w:jc w:val="center"/>
-              <w:rPr>
-                <w:rFonts w:ascii="Calibri" w:hAnsi="Calibri" w:cs="Calibri"/>
-                <w:sz w:val="22"/>
-                <w:szCs w:val="22"/>
-              </w:rPr>
-            </w:pPr>
-            <w:r>
-              <w:rPr>
-                <w:rFonts w:ascii="Calibri" w:hAnsi="Calibri" w:cs="Calibri"/>
-                <w:sz w:val="22"/>
-                <w:szCs w:val="22"/>
+            <w:tcW w:w="1014" w:type="dxa"/>
+          </w:tcPr>
+          <w:p>
+            <w:pPr>
+              <w:jc w:val="center"/>
+              <w:rPr>
+                <w:rFonts w:ascii="Calibri" w:hAnsi="Calibri" w:cs="Calibri"/>
+                <w:sz w:val="20"/>
+                <w:szCs w:val="20"/>
+              </w:rPr>
+            </w:pPr>
+            <w:r>
+              <w:rPr>
+                <w:rFonts w:ascii="Calibri" w:hAnsi="Calibri" w:cs="Calibri"/>
+                <w:sz w:val="20"/>
+                <w:szCs w:val="20"/>
               </w:rPr>
               <w:t>XX</w:t>
             </w:r>
@@ -713,22 +721,22 @@
         </w:tc>
         <w:tc>
           <w:tcPr>
-            <w:tcW w:w="848" w:type="dxa"/>
-          </w:tcPr>
-          <w:p>
-            <w:pPr>
-              <w:jc w:val="center"/>
-              <w:rPr>
-                <w:rFonts w:ascii="Calibri" w:hAnsi="Calibri" w:cs="Calibri"/>
-                <w:sz w:val="22"/>
-                <w:szCs w:val="22"/>
-              </w:rPr>
-            </w:pPr>
-            <w:r>
-              <w:rPr>
-                <w:rFonts w:ascii="Calibri" w:hAnsi="Calibri" w:cs="Calibri"/>
-                <w:sz w:val="22"/>
-                <w:szCs w:val="22"/>
+            <w:tcW w:w="822" w:type="dxa"/>
+          </w:tcPr>
+          <w:p>
+            <w:pPr>
+              <w:jc w:val="center"/>
+              <w:rPr>
+                <w:rFonts w:ascii="Calibri" w:hAnsi="Calibri" w:cs="Calibri"/>
+                <w:sz w:val="20"/>
+                <w:szCs w:val="20"/>
+              </w:rPr>
+            </w:pPr>
+            <w:r>
+              <w:rPr>
+                <w:rFonts w:ascii="Calibri" w:hAnsi="Calibri" w:cs="Calibri"/>
+                <w:sz w:val="20"/>
+                <w:szCs w:val="20"/>
               </w:rPr>
               <w:t>0</w:t>
             </w:r>
@@ -736,22 +744,22 @@
         </w:tc>
         <w:tc>
           <w:tcPr>
-            <w:tcW w:w="843" w:type="dxa"/>
-          </w:tcPr>
-          <w:p>
-            <w:pPr>
-              <w:jc w:val="center"/>
-              <w:rPr>
-                <w:rFonts w:ascii="Calibri" w:hAnsi="Calibri" w:cs="Calibri"/>
-                <w:sz w:val="22"/>
-                <w:szCs w:val="22"/>
-              </w:rPr>
-            </w:pPr>
-            <w:r>
-              <w:rPr>
-                <w:rFonts w:ascii="Calibri" w:hAnsi="Calibri" w:cs="Calibri"/>
-                <w:sz w:val="22"/>
-                <w:szCs w:val="22"/>
+            <w:tcW w:w="816" w:type="dxa"/>
+          </w:tcPr>
+          <w:p>
+            <w:pPr>
+              <w:jc w:val="center"/>
+              <w:rPr>
+                <w:rFonts w:ascii="Calibri" w:hAnsi="Calibri" w:cs="Calibri"/>
+                <w:sz w:val="20"/>
+                <w:szCs w:val="20"/>
+              </w:rPr>
+            </w:pPr>
+            <w:r>
+              <w:rPr>
+                <w:rFonts w:ascii="Calibri" w:hAnsi="Calibri" w:cs="Calibri"/>
+                <w:sz w:val="20"/>
+                <w:szCs w:val="20"/>
               </w:rPr>
               <w:t>00</w:t>
             </w:r>
@@ -759,22 +767,22 @@
         </w:tc>
         <w:tc>
           <w:tcPr>
-            <w:tcW w:w="702" w:type="dxa"/>
-          </w:tcPr>
-          <w:p>
-            <w:pPr>
-              <w:jc w:val="center"/>
-              <w:rPr>
-                <w:rFonts w:ascii="Calibri" w:hAnsi="Calibri" w:cs="Calibri"/>
-                <w:sz w:val="22"/>
-                <w:szCs w:val="22"/>
-              </w:rPr>
-            </w:pPr>
-            <w:r>
-              <w:rPr>
-                <w:rFonts w:ascii="Calibri" w:hAnsi="Calibri" w:cs="Calibri"/>
-                <w:sz w:val="22"/>
-                <w:szCs w:val="22"/>
+            <w:tcW w:w="682" w:type="dxa"/>
+          </w:tcPr>
+          <w:p>
+            <w:pPr>
+              <w:jc w:val="center"/>
+              <w:rPr>
+                <w:rFonts w:ascii="Calibri" w:hAnsi="Calibri" w:cs="Calibri"/>
+                <w:sz w:val="20"/>
+                <w:szCs w:val="20"/>
+              </w:rPr>
+            </w:pPr>
+            <w:r>
+              <w:rPr>
+                <w:rFonts w:ascii="Calibri" w:hAnsi="Calibri" w:cs="Calibri"/>
+                <w:sz w:val="20"/>
+                <w:szCs w:val="20"/>
               </w:rPr>
               <w:t>0</w:t>
             </w:r>
@@ -784,22 +792,22 @@
       <w:tr>
         <w:tc>
           <w:tcPr>
-            <w:tcW w:w="550" w:type="dxa"/>
-          </w:tcPr>
-          <w:p>
-            <w:pPr>
-              <w:jc w:val="center"/>
-              <w:rPr>
-                <w:rFonts w:ascii="Calibri" w:hAnsi="Calibri" w:cs="Calibri"/>
-                <w:sz w:val="22"/>
-                <w:szCs w:val="22"/>
-              </w:rPr>
-            </w:pPr>
-            <w:r>
-              <w:rPr>
-                <w:rFonts w:ascii="Calibri" w:hAnsi="Calibri" w:cs="Calibri"/>
-                <w:sz w:val="22"/>
-                <w:szCs w:val="22"/>
+            <w:tcW w:w="823" w:type="dxa"/>
+          </w:tcPr>
+          <w:p>
+            <w:pPr>
+              <w:jc w:val="center"/>
+              <w:rPr>
+                <w:rFonts w:ascii="Calibri" w:hAnsi="Calibri" w:cs="Calibri"/>
+                <w:sz w:val="20"/>
+                <w:szCs w:val="20"/>
+              </w:rPr>
+            </w:pPr>
+            <w:r>
+              <w:rPr>
+                <w:rFonts w:ascii="Calibri" w:hAnsi="Calibri" w:cs="Calibri"/>
+                <w:sz w:val="20"/>
+                <w:szCs w:val="20"/>
               </w:rPr>
               <w:t>R-type</w:t>
             </w:r>
@@ -807,22 +815,22 @@
         </w:tc>
         <w:tc>
           <w:tcPr>
-            <w:tcW w:w="1011" w:type="dxa"/>
-          </w:tcPr>
-          <w:p>
-            <w:pPr>
-              <w:jc w:val="center"/>
-              <w:rPr>
-                <w:rFonts w:ascii="Calibri" w:hAnsi="Calibri" w:cs="Calibri"/>
-                <w:sz w:val="22"/>
-                <w:szCs w:val="22"/>
-              </w:rPr>
-            </w:pPr>
-            <w:r>
-              <w:rPr>
-                <w:rFonts w:ascii="Calibri" w:hAnsi="Calibri" w:cs="Calibri"/>
-                <w:sz w:val="22"/>
-                <w:szCs w:val="22"/>
+            <w:tcW w:w="978" w:type="dxa"/>
+          </w:tcPr>
+          <w:p>
+            <w:pPr>
+              <w:jc w:val="center"/>
+              <w:rPr>
+                <w:rFonts w:ascii="Calibri" w:hAnsi="Calibri" w:cs="Calibri"/>
+                <w:sz w:val="20"/>
+                <w:szCs w:val="20"/>
+              </w:rPr>
+            </w:pPr>
+            <w:r>
+              <w:rPr>
+                <w:rFonts w:ascii="Calibri" w:hAnsi="Calibri" w:cs="Calibri"/>
+                <w:sz w:val="20"/>
+                <w:szCs w:val="20"/>
               </w:rPr>
               <w:t>0110011</w:t>
             </w:r>
@@ -830,22 +838,22 @@
         </w:tc>
         <w:tc>
           <w:tcPr>
-            <w:tcW w:w="561" w:type="dxa"/>
-          </w:tcPr>
-          <w:p>
-            <w:pPr>
-              <w:jc w:val="center"/>
-              <w:rPr>
-                <w:rFonts w:ascii="Calibri" w:hAnsi="Calibri" w:cs="Calibri"/>
-                <w:sz w:val="22"/>
-                <w:szCs w:val="22"/>
-              </w:rPr>
-            </w:pPr>
-            <w:r>
-              <w:rPr>
-                <w:rFonts w:ascii="Calibri" w:hAnsi="Calibri" w:cs="Calibri"/>
-                <w:sz w:val="22"/>
-                <w:szCs w:val="22"/>
+            <w:tcW w:w="1021" w:type="dxa"/>
+          </w:tcPr>
+          <w:p>
+            <w:pPr>
+              <w:jc w:val="center"/>
+              <w:rPr>
+                <w:rFonts w:ascii="Calibri" w:hAnsi="Calibri" w:cs="Calibri"/>
+                <w:sz w:val="20"/>
+                <w:szCs w:val="20"/>
+              </w:rPr>
+            </w:pPr>
+            <w:r>
+              <w:rPr>
+                <w:rFonts w:ascii="Calibri" w:hAnsi="Calibri" w:cs="Calibri"/>
+                <w:sz w:val="20"/>
+                <w:szCs w:val="20"/>
               </w:rPr>
               <w:t>1</w:t>
             </w:r>
@@ -853,22 +861,30 @@
         </w:tc>
         <w:tc>
           <w:tcPr>
-            <w:tcW w:w="1397" w:type="dxa"/>
-          </w:tcPr>
-          <w:p>
-            <w:pPr>
-              <w:jc w:val="center"/>
-              <w:rPr>
-                <w:rFonts w:ascii="Calibri" w:hAnsi="Calibri" w:cs="Calibri"/>
-                <w:sz w:val="22"/>
-                <w:szCs w:val="22"/>
-              </w:rPr>
-            </w:pPr>
-            <w:r>
-              <w:rPr>
-                <w:rFonts w:ascii="Calibri" w:hAnsi="Calibri" w:cs="Calibri"/>
-                <w:sz w:val="22"/>
-                <w:szCs w:val="22"/>
+            <w:tcW w:w="874" w:type="dxa"/>
+          </w:tcPr>
+          <w:p>
+            <w:pPr>
+              <w:jc w:val="center"/>
+              <w:rPr>
+                <w:rFonts w:ascii="Calibri" w:hAnsi="Calibri" w:cs="Calibri"/>
+                <w:sz w:val="20"/>
+                <w:szCs w:val="20"/>
+              </w:rPr>
+            </w:pPr>
+            <w:r>
+              <w:rPr>
+                <w:rFonts w:ascii="Calibri" w:hAnsi="Calibri" w:cs="Calibri"/>
+                <w:sz w:val="20"/>
+                <w:szCs w:val="20"/>
+              </w:rPr>
+              <w:t>X</w:t>
+            </w:r>
+            <w:r>
+              <w:rPr>
+                <w:rFonts w:ascii="Calibri" w:hAnsi="Calibri" w:cs="Calibri"/>
+                <w:sz w:val="20"/>
+                <w:szCs w:val="20"/>
               </w:rPr>
               <w:t>XX</w:t>
             </w:r>
@@ -876,22 +892,22 @@
         </w:tc>
         <w:tc>
           <w:tcPr>
-            <w:tcW w:w="851" w:type="dxa"/>
-          </w:tcPr>
-          <w:p>
-            <w:pPr>
-              <w:jc w:val="center"/>
-              <w:rPr>
-                <w:rFonts w:ascii="Calibri" w:hAnsi="Calibri" w:cs="Calibri"/>
-                <w:sz w:val="22"/>
-                <w:szCs w:val="22"/>
-              </w:rPr>
-            </w:pPr>
-            <w:r>
-              <w:rPr>
-                <w:rFonts w:ascii="Calibri" w:hAnsi="Calibri" w:cs="Calibri"/>
-                <w:sz w:val="22"/>
-                <w:szCs w:val="22"/>
+            <w:tcW w:w="824" w:type="dxa"/>
+          </w:tcPr>
+          <w:p>
+            <w:pPr>
+              <w:jc w:val="center"/>
+              <w:rPr>
+                <w:rFonts w:ascii="Calibri" w:hAnsi="Calibri" w:cs="Calibri"/>
+                <w:sz w:val="20"/>
+                <w:szCs w:val="20"/>
+              </w:rPr>
+            </w:pPr>
+            <w:r>
+              <w:rPr>
+                <w:rFonts w:ascii="Calibri" w:hAnsi="Calibri" w:cs="Calibri"/>
+                <w:sz w:val="20"/>
+                <w:szCs w:val="20"/>
               </w:rPr>
               <w:t>0</w:t>
             </w:r>
@@ -899,22 +915,22 @@
         </w:tc>
         <w:tc>
           <w:tcPr>
-            <w:tcW w:w="1204" w:type="dxa"/>
-          </w:tcPr>
-          <w:p>
-            <w:pPr>
-              <w:jc w:val="center"/>
-              <w:rPr>
-                <w:rFonts w:ascii="Calibri" w:hAnsi="Calibri" w:cs="Calibri"/>
-                <w:sz w:val="22"/>
-                <w:szCs w:val="22"/>
-              </w:rPr>
-            </w:pPr>
-            <w:r>
-              <w:rPr>
-                <w:rFonts w:ascii="Calibri" w:hAnsi="Calibri" w:cs="Calibri"/>
-                <w:sz w:val="22"/>
-                <w:szCs w:val="22"/>
+            <w:tcW w:w="1162" w:type="dxa"/>
+          </w:tcPr>
+          <w:p>
+            <w:pPr>
+              <w:jc w:val="center"/>
+              <w:rPr>
+                <w:rFonts w:ascii="Calibri" w:hAnsi="Calibri" w:cs="Calibri"/>
+                <w:sz w:val="20"/>
+                <w:szCs w:val="20"/>
+              </w:rPr>
+            </w:pPr>
+            <w:r>
+              <w:rPr>
+                <w:rFonts w:ascii="Calibri" w:hAnsi="Calibri" w:cs="Calibri"/>
+                <w:sz w:val="20"/>
+                <w:szCs w:val="20"/>
               </w:rPr>
               <w:t>0</w:t>
             </w:r>
@@ -922,22 +938,22 @@
         </w:tc>
         <w:tc>
           <w:tcPr>
-            <w:tcW w:w="1049" w:type="dxa"/>
-          </w:tcPr>
-          <w:p>
-            <w:pPr>
-              <w:jc w:val="center"/>
-              <w:rPr>
-                <w:rFonts w:ascii="Calibri" w:hAnsi="Calibri" w:cs="Calibri"/>
-                <w:sz w:val="22"/>
-                <w:szCs w:val="22"/>
-              </w:rPr>
-            </w:pPr>
-            <w:r>
-              <w:rPr>
-                <w:rFonts w:ascii="Calibri" w:hAnsi="Calibri" w:cs="Calibri"/>
-                <w:sz w:val="22"/>
-                <w:szCs w:val="22"/>
+            <w:tcW w:w="1014" w:type="dxa"/>
+          </w:tcPr>
+          <w:p>
+            <w:pPr>
+              <w:jc w:val="center"/>
+              <w:rPr>
+                <w:rFonts w:ascii="Calibri" w:hAnsi="Calibri" w:cs="Calibri"/>
+                <w:sz w:val="20"/>
+                <w:szCs w:val="20"/>
+              </w:rPr>
+            </w:pPr>
+            <w:r>
+              <w:rPr>
+                <w:rFonts w:ascii="Calibri" w:hAnsi="Calibri" w:cs="Calibri"/>
+                <w:sz w:val="20"/>
+                <w:szCs w:val="20"/>
               </w:rPr>
               <w:t>00</w:t>
             </w:r>
@@ -945,22 +961,22 @@
         </w:tc>
         <w:tc>
           <w:tcPr>
-            <w:tcW w:w="848" w:type="dxa"/>
-          </w:tcPr>
-          <w:p>
-            <w:pPr>
-              <w:jc w:val="center"/>
-              <w:rPr>
-                <w:rFonts w:ascii="Calibri" w:hAnsi="Calibri" w:cs="Calibri"/>
-                <w:sz w:val="22"/>
-                <w:szCs w:val="22"/>
-              </w:rPr>
-            </w:pPr>
-            <w:r>
-              <w:rPr>
-                <w:rFonts w:ascii="Calibri" w:hAnsi="Calibri" w:cs="Calibri"/>
-                <w:sz w:val="22"/>
-                <w:szCs w:val="22"/>
+            <w:tcW w:w="822" w:type="dxa"/>
+          </w:tcPr>
+          <w:p>
+            <w:pPr>
+              <w:jc w:val="center"/>
+              <w:rPr>
+                <w:rFonts w:ascii="Calibri" w:hAnsi="Calibri" w:cs="Calibri"/>
+                <w:sz w:val="20"/>
+                <w:szCs w:val="20"/>
+              </w:rPr>
+            </w:pPr>
+            <w:r>
+              <w:rPr>
+                <w:rFonts w:ascii="Calibri" w:hAnsi="Calibri" w:cs="Calibri"/>
+                <w:sz w:val="20"/>
+                <w:szCs w:val="20"/>
               </w:rPr>
               <w:t>0</w:t>
             </w:r>
@@ -968,22 +984,22 @@
         </w:tc>
         <w:tc>
           <w:tcPr>
-            <w:tcW w:w="843" w:type="dxa"/>
-          </w:tcPr>
-          <w:p>
-            <w:pPr>
-              <w:jc w:val="center"/>
-              <w:rPr>
-                <w:rFonts w:ascii="Calibri" w:hAnsi="Calibri" w:cs="Calibri"/>
-                <w:sz w:val="22"/>
-                <w:szCs w:val="22"/>
-              </w:rPr>
-            </w:pPr>
-            <w:r>
-              <w:rPr>
-                <w:rFonts w:ascii="Calibri" w:hAnsi="Calibri" w:cs="Calibri"/>
-                <w:sz w:val="22"/>
-                <w:szCs w:val="22"/>
+            <w:tcW w:w="816" w:type="dxa"/>
+          </w:tcPr>
+          <w:p>
+            <w:pPr>
+              <w:jc w:val="center"/>
+              <w:rPr>
+                <w:rFonts w:ascii="Calibri" w:hAnsi="Calibri" w:cs="Calibri"/>
+                <w:sz w:val="20"/>
+                <w:szCs w:val="20"/>
+              </w:rPr>
+            </w:pPr>
+            <w:r>
+              <w:rPr>
+                <w:rFonts w:ascii="Calibri" w:hAnsi="Calibri" w:cs="Calibri"/>
+                <w:sz w:val="20"/>
+                <w:szCs w:val="20"/>
               </w:rPr>
               <w:t>10</w:t>
             </w:r>
@@ -991,22 +1007,22 @@
         </w:tc>
         <w:tc>
           <w:tcPr>
-            <w:tcW w:w="702" w:type="dxa"/>
-          </w:tcPr>
-          <w:p>
-            <w:pPr>
-              <w:jc w:val="center"/>
-              <w:rPr>
-                <w:rFonts w:ascii="Calibri" w:hAnsi="Calibri" w:cs="Calibri"/>
-                <w:sz w:val="22"/>
-                <w:szCs w:val="22"/>
-              </w:rPr>
-            </w:pPr>
-            <w:r>
-              <w:rPr>
-                <w:rFonts w:ascii="Calibri" w:hAnsi="Calibri" w:cs="Calibri"/>
-                <w:sz w:val="22"/>
-                <w:szCs w:val="22"/>
+            <w:tcW w:w="682" w:type="dxa"/>
+          </w:tcPr>
+          <w:p>
+            <w:pPr>
+              <w:jc w:val="center"/>
+              <w:rPr>
+                <w:rFonts w:ascii="Calibri" w:hAnsi="Calibri" w:cs="Calibri"/>
+                <w:sz w:val="20"/>
+                <w:szCs w:val="20"/>
+              </w:rPr>
+            </w:pPr>
+            <w:r>
+              <w:rPr>
+                <w:rFonts w:ascii="Calibri" w:hAnsi="Calibri" w:cs="Calibri"/>
+                <w:sz w:val="20"/>
+                <w:szCs w:val="20"/>
               </w:rPr>
               <w:t>0</w:t>
             </w:r>
@@ -1016,65 +1032,53 @@
       <w:tr>
         <w:tc>
           <w:tcPr>
-            <w:tcW w:w="550" w:type="dxa"/>
-          </w:tcPr>
-          <w:p>
-            <w:pPr>
-              <w:jc w:val="center"/>
-              <w:rPr>
-                <w:rFonts w:ascii="Calibri" w:hAnsi="Calibri" w:cs="Calibri"/>
-                <w:sz w:val="22"/>
-                <w:szCs w:val="22"/>
-              </w:rPr>
-            </w:pPr>
-            <w:proofErr w:type="spellStart"/>
-            <w:r>
-              <w:rPr>
-                <w:rFonts w:ascii="Calibri" w:hAnsi="Calibri" w:cs="Calibri"/>
-                <w:sz w:val="22"/>
-                <w:szCs w:val="22"/>
-              </w:rPr>
-              <w:t>Beq</w:t>
-            </w:r>
-            <w:proofErr w:type="spellEnd"/>
-            <w:r>
-              <w:rPr>
-                <w:rFonts w:ascii="Calibri" w:hAnsi="Calibri" w:cs="Calibri"/>
-                <w:sz w:val="22"/>
-                <w:szCs w:val="22"/>
-              </w:rPr>
-              <w:t xml:space="preserve">, </w:t>
-            </w:r>
-            <w:proofErr w:type="spellStart"/>
-            <w:r>
-              <w:rPr>
-                <w:rFonts w:ascii="Calibri" w:hAnsi="Calibri" w:cs="Calibri"/>
-                <w:sz w:val="22"/>
-                <w:szCs w:val="22"/>
-              </w:rPr>
-              <w:t>blt</w:t>
-            </w:r>
-            <w:proofErr w:type="spellEnd"/>
-          </w:p>
-        </w:tc>
-        <w:tc>
-          <w:tcPr>
-            <w:tcW w:w="1011" w:type="dxa"/>
-          </w:tcPr>
-          <w:p>
-            <w:pPr>
-              <w:jc w:val="center"/>
-              <w:rPr>
-                <w:rFonts w:ascii="Calibri" w:hAnsi="Calibri" w:cs="Calibri"/>
-                <w:sz w:val="22"/>
-                <w:szCs w:val="22"/>
-              </w:rPr>
-            </w:pPr>
-            <w:r>
-              <w:rPr>
-                <w:rFonts w:ascii="Calibri" w:hAnsi="Calibri" w:cs="Calibri"/>
-                <w:sz w:val="22"/>
-                <w:szCs w:val="22"/>
+            <w:tcW w:w="823" w:type="dxa"/>
+          </w:tcPr>
+          <w:p>
+            <w:pPr>
+              <w:jc w:val="center"/>
+              <w:rPr>
+                <w:rFonts w:ascii="Calibri" w:hAnsi="Calibri" w:cs="Calibri"/>
+                <w:sz w:val="20"/>
+                <w:szCs w:val="20"/>
+              </w:rPr>
+            </w:pPr>
+            <w:r>
+              <w:rPr>
+                <w:rFonts w:ascii="Calibri" w:hAnsi="Calibri" w:cs="Calibri"/>
+                <w:sz w:val="20"/>
+                <w:szCs w:val="20"/>
+              </w:rPr>
+              <w:t>B</w:t>
+            </w:r>
+            <w:r>
+              <w:rPr>
+                <w:rFonts w:ascii="Calibri" w:hAnsi="Calibri" w:cs="Calibri"/>
+                <w:sz w:val="20"/>
+                <w:szCs w:val="20"/>
+              </w:rPr>
+              <w:t>ranch</w:t>
+            </w:r>
+          </w:p>
+        </w:tc>
+        <w:tc>
+          <w:tcPr>
+            <w:tcW w:w="978" w:type="dxa"/>
+          </w:tcPr>
+          <w:p>
+            <w:pPr>
+              <w:jc w:val="center"/>
+              <w:rPr>
+                <w:rFonts w:ascii="Calibri" w:hAnsi="Calibri" w:cs="Calibri"/>
+                <w:sz w:val="20"/>
+                <w:szCs w:val="20"/>
+              </w:rPr>
+            </w:pPr>
+            <w:r>
+              <w:rPr>
+                <w:rFonts w:ascii="Calibri" w:hAnsi="Calibri" w:cs="Calibri"/>
+                <w:sz w:val="20"/>
+                <w:szCs w:val="20"/>
               </w:rPr>
               <w:t>1100011</w:t>
             </w:r>
@@ -1082,22 +1086,22 @@
         </w:tc>
         <w:tc>
           <w:tcPr>
-            <w:tcW w:w="561" w:type="dxa"/>
-          </w:tcPr>
-          <w:p>
-            <w:pPr>
-              <w:jc w:val="center"/>
-              <w:rPr>
-                <w:rFonts w:ascii="Calibri" w:hAnsi="Calibri" w:cs="Calibri"/>
-                <w:sz w:val="22"/>
-                <w:szCs w:val="22"/>
-              </w:rPr>
-            </w:pPr>
-            <w:r>
-              <w:rPr>
-                <w:rFonts w:ascii="Calibri" w:hAnsi="Calibri" w:cs="Calibri"/>
-                <w:sz w:val="22"/>
-                <w:szCs w:val="22"/>
+            <w:tcW w:w="1021" w:type="dxa"/>
+          </w:tcPr>
+          <w:p>
+            <w:pPr>
+              <w:jc w:val="center"/>
+              <w:rPr>
+                <w:rFonts w:ascii="Calibri" w:hAnsi="Calibri" w:cs="Calibri"/>
+                <w:sz w:val="20"/>
+                <w:szCs w:val="20"/>
+              </w:rPr>
+            </w:pPr>
+            <w:r>
+              <w:rPr>
+                <w:rFonts w:ascii="Calibri" w:hAnsi="Calibri" w:cs="Calibri"/>
+                <w:sz w:val="20"/>
+                <w:szCs w:val="20"/>
               </w:rPr>
               <w:t>0</w:t>
             </w:r>
@@ -1105,22 +1109,30 @@
         </w:tc>
         <w:tc>
           <w:tcPr>
-            <w:tcW w:w="1397" w:type="dxa"/>
-          </w:tcPr>
-          <w:p>
-            <w:pPr>
-              <w:jc w:val="center"/>
-              <w:rPr>
-                <w:rFonts w:ascii="Calibri" w:hAnsi="Calibri" w:cs="Calibri"/>
-                <w:sz w:val="22"/>
-                <w:szCs w:val="22"/>
-              </w:rPr>
-            </w:pPr>
-            <w:r>
-              <w:rPr>
-                <w:rFonts w:ascii="Calibri" w:hAnsi="Calibri" w:cs="Calibri"/>
-                <w:sz w:val="22"/>
-                <w:szCs w:val="22"/>
+            <w:tcW w:w="874" w:type="dxa"/>
+          </w:tcPr>
+          <w:p>
+            <w:pPr>
+              <w:jc w:val="center"/>
+              <w:rPr>
+                <w:rFonts w:ascii="Calibri" w:hAnsi="Calibri" w:cs="Calibri"/>
+                <w:sz w:val="20"/>
+                <w:szCs w:val="20"/>
+              </w:rPr>
+            </w:pPr>
+            <w:r>
+              <w:rPr>
+                <w:rFonts w:ascii="Calibri" w:hAnsi="Calibri" w:cs="Calibri"/>
+                <w:sz w:val="20"/>
+                <w:szCs w:val="20"/>
+              </w:rPr>
+              <w:t>0</w:t>
+            </w:r>
+            <w:r>
+              <w:rPr>
+                <w:rFonts w:ascii="Calibri" w:hAnsi="Calibri" w:cs="Calibri"/>
+                <w:sz w:val="20"/>
+                <w:szCs w:val="20"/>
               </w:rPr>
               <w:t>10</w:t>
             </w:r>
@@ -1128,22 +1140,22 @@
         </w:tc>
         <w:tc>
           <w:tcPr>
-            <w:tcW w:w="851" w:type="dxa"/>
-          </w:tcPr>
-          <w:p>
-            <w:pPr>
-              <w:jc w:val="center"/>
-              <w:rPr>
-                <w:rFonts w:ascii="Calibri" w:hAnsi="Calibri" w:cs="Calibri"/>
-                <w:sz w:val="22"/>
-                <w:szCs w:val="22"/>
-              </w:rPr>
-            </w:pPr>
-            <w:r>
-              <w:rPr>
-                <w:rFonts w:ascii="Calibri" w:hAnsi="Calibri" w:cs="Calibri"/>
-                <w:sz w:val="22"/>
-                <w:szCs w:val="22"/>
+            <w:tcW w:w="824" w:type="dxa"/>
+          </w:tcPr>
+          <w:p>
+            <w:pPr>
+              <w:jc w:val="center"/>
+              <w:rPr>
+                <w:rFonts w:ascii="Calibri" w:hAnsi="Calibri" w:cs="Calibri"/>
+                <w:sz w:val="20"/>
+                <w:szCs w:val="20"/>
+              </w:rPr>
+            </w:pPr>
+            <w:r>
+              <w:rPr>
+                <w:rFonts w:ascii="Calibri" w:hAnsi="Calibri" w:cs="Calibri"/>
+                <w:sz w:val="20"/>
+                <w:szCs w:val="20"/>
               </w:rPr>
               <w:t>0</w:t>
             </w:r>
@@ -1151,22 +1163,22 @@
         </w:tc>
         <w:tc>
           <w:tcPr>
-            <w:tcW w:w="1204" w:type="dxa"/>
-          </w:tcPr>
-          <w:p>
-            <w:pPr>
-              <w:jc w:val="center"/>
-              <w:rPr>
-                <w:rFonts w:ascii="Calibri" w:hAnsi="Calibri" w:cs="Calibri"/>
-                <w:sz w:val="22"/>
-                <w:szCs w:val="22"/>
-              </w:rPr>
-            </w:pPr>
-            <w:r>
-              <w:rPr>
-                <w:rFonts w:ascii="Calibri" w:hAnsi="Calibri" w:cs="Calibri"/>
-                <w:sz w:val="22"/>
-                <w:szCs w:val="22"/>
+            <w:tcW w:w="1162" w:type="dxa"/>
+          </w:tcPr>
+          <w:p>
+            <w:pPr>
+              <w:jc w:val="center"/>
+              <w:rPr>
+                <w:rFonts w:ascii="Calibri" w:hAnsi="Calibri" w:cs="Calibri"/>
+                <w:sz w:val="20"/>
+                <w:szCs w:val="20"/>
+              </w:rPr>
+            </w:pPr>
+            <w:r>
+              <w:rPr>
+                <w:rFonts w:ascii="Calibri" w:hAnsi="Calibri" w:cs="Calibri"/>
+                <w:sz w:val="20"/>
+                <w:szCs w:val="20"/>
               </w:rPr>
               <w:t>0</w:t>
             </w:r>
@@ -1174,22 +1186,22 @@
         </w:tc>
         <w:tc>
           <w:tcPr>
-            <w:tcW w:w="1049" w:type="dxa"/>
-          </w:tcPr>
-          <w:p>
-            <w:pPr>
-              <w:jc w:val="center"/>
-              <w:rPr>
-                <w:rFonts w:ascii="Calibri" w:hAnsi="Calibri" w:cs="Calibri"/>
-                <w:sz w:val="22"/>
-                <w:szCs w:val="22"/>
-              </w:rPr>
-            </w:pPr>
-            <w:r>
-              <w:rPr>
-                <w:rFonts w:ascii="Calibri" w:hAnsi="Calibri" w:cs="Calibri"/>
-                <w:sz w:val="22"/>
-                <w:szCs w:val="22"/>
+            <w:tcW w:w="1014" w:type="dxa"/>
+          </w:tcPr>
+          <w:p>
+            <w:pPr>
+              <w:jc w:val="center"/>
+              <w:rPr>
+                <w:rFonts w:ascii="Calibri" w:hAnsi="Calibri" w:cs="Calibri"/>
+                <w:sz w:val="20"/>
+                <w:szCs w:val="20"/>
+              </w:rPr>
+            </w:pPr>
+            <w:r>
+              <w:rPr>
+                <w:rFonts w:ascii="Calibri" w:hAnsi="Calibri" w:cs="Calibri"/>
+                <w:sz w:val="20"/>
+                <w:szCs w:val="20"/>
               </w:rPr>
               <w:t>XX</w:t>
             </w:r>
@@ -1197,22 +1209,22 @@
         </w:tc>
         <w:tc>
           <w:tcPr>
-            <w:tcW w:w="848" w:type="dxa"/>
-          </w:tcPr>
-          <w:p>
-            <w:pPr>
-              <w:jc w:val="center"/>
-              <w:rPr>
-                <w:rFonts w:ascii="Calibri" w:hAnsi="Calibri" w:cs="Calibri"/>
-                <w:sz w:val="22"/>
-                <w:szCs w:val="22"/>
-              </w:rPr>
-            </w:pPr>
-            <w:r>
-              <w:rPr>
-                <w:rFonts w:ascii="Calibri" w:hAnsi="Calibri" w:cs="Calibri"/>
-                <w:sz w:val="22"/>
-                <w:szCs w:val="22"/>
+            <w:tcW w:w="822" w:type="dxa"/>
+          </w:tcPr>
+          <w:p>
+            <w:pPr>
+              <w:jc w:val="center"/>
+              <w:rPr>
+                <w:rFonts w:ascii="Calibri" w:hAnsi="Calibri" w:cs="Calibri"/>
+                <w:sz w:val="20"/>
+                <w:szCs w:val="20"/>
+              </w:rPr>
+            </w:pPr>
+            <w:r>
+              <w:rPr>
+                <w:rFonts w:ascii="Calibri" w:hAnsi="Calibri" w:cs="Calibri"/>
+                <w:sz w:val="20"/>
+                <w:szCs w:val="20"/>
               </w:rPr>
               <w:t>1</w:t>
             </w:r>
@@ -1220,22 +1232,22 @@
         </w:tc>
         <w:tc>
           <w:tcPr>
-            <w:tcW w:w="843" w:type="dxa"/>
-          </w:tcPr>
-          <w:p>
-            <w:pPr>
-              <w:jc w:val="center"/>
-              <w:rPr>
-                <w:rFonts w:ascii="Calibri" w:hAnsi="Calibri" w:cs="Calibri"/>
-                <w:sz w:val="22"/>
-                <w:szCs w:val="22"/>
-              </w:rPr>
-            </w:pPr>
-            <w:r>
-              <w:rPr>
-                <w:rFonts w:ascii="Calibri" w:hAnsi="Calibri" w:cs="Calibri"/>
-                <w:sz w:val="22"/>
-                <w:szCs w:val="22"/>
+            <w:tcW w:w="816" w:type="dxa"/>
+          </w:tcPr>
+          <w:p>
+            <w:pPr>
+              <w:jc w:val="center"/>
+              <w:rPr>
+                <w:rFonts w:ascii="Calibri" w:hAnsi="Calibri" w:cs="Calibri"/>
+                <w:sz w:val="20"/>
+                <w:szCs w:val="20"/>
+              </w:rPr>
+            </w:pPr>
+            <w:r>
+              <w:rPr>
+                <w:rFonts w:ascii="Calibri" w:hAnsi="Calibri" w:cs="Calibri"/>
+                <w:sz w:val="20"/>
+                <w:szCs w:val="20"/>
               </w:rPr>
               <w:t>01</w:t>
             </w:r>
@@ -1243,22 +1255,22 @@
         </w:tc>
         <w:tc>
           <w:tcPr>
-            <w:tcW w:w="702" w:type="dxa"/>
-          </w:tcPr>
-          <w:p>
-            <w:pPr>
-              <w:jc w:val="center"/>
-              <w:rPr>
-                <w:rFonts w:ascii="Calibri" w:hAnsi="Calibri" w:cs="Calibri"/>
-                <w:sz w:val="22"/>
-                <w:szCs w:val="22"/>
-              </w:rPr>
-            </w:pPr>
-            <w:r>
-              <w:rPr>
-                <w:rFonts w:ascii="Calibri" w:hAnsi="Calibri" w:cs="Calibri"/>
-                <w:sz w:val="22"/>
-                <w:szCs w:val="22"/>
+            <w:tcW w:w="682" w:type="dxa"/>
+          </w:tcPr>
+          <w:p>
+            <w:pPr>
+              <w:jc w:val="center"/>
+              <w:rPr>
+                <w:rFonts w:ascii="Calibri" w:hAnsi="Calibri" w:cs="Calibri"/>
+                <w:sz w:val="20"/>
+                <w:szCs w:val="20"/>
+              </w:rPr>
+            </w:pPr>
+            <w:r>
+              <w:rPr>
+                <w:rFonts w:ascii="Calibri" w:hAnsi="Calibri" w:cs="Calibri"/>
+                <w:sz w:val="20"/>
+                <w:szCs w:val="20"/>
               </w:rPr>
               <w:t>0</w:t>
             </w:r>
@@ -1268,22 +1280,22 @@
       <w:tr>
         <w:tc>
           <w:tcPr>
-            <w:tcW w:w="550" w:type="dxa"/>
-          </w:tcPr>
-          <w:p>
-            <w:pPr>
-              <w:jc w:val="center"/>
-              <w:rPr>
-                <w:rFonts w:ascii="Calibri" w:hAnsi="Calibri" w:cs="Calibri"/>
-                <w:sz w:val="22"/>
-                <w:szCs w:val="22"/>
-              </w:rPr>
-            </w:pPr>
-            <w:r>
-              <w:rPr>
-                <w:rFonts w:ascii="Calibri" w:hAnsi="Calibri" w:cs="Calibri"/>
-                <w:sz w:val="22"/>
-                <w:szCs w:val="22"/>
+            <w:tcW w:w="823" w:type="dxa"/>
+          </w:tcPr>
+          <w:p>
+            <w:pPr>
+              <w:jc w:val="center"/>
+              <w:rPr>
+                <w:rFonts w:ascii="Calibri" w:hAnsi="Calibri" w:cs="Calibri"/>
+                <w:sz w:val="20"/>
+                <w:szCs w:val="20"/>
+              </w:rPr>
+            </w:pPr>
+            <w:r>
+              <w:rPr>
+                <w:rFonts w:ascii="Calibri" w:hAnsi="Calibri" w:cs="Calibri"/>
+                <w:sz w:val="20"/>
+                <w:szCs w:val="20"/>
               </w:rPr>
               <w:t>I-type Alu</w:t>
             </w:r>
@@ -1291,22 +1303,22 @@
         </w:tc>
         <w:tc>
           <w:tcPr>
-            <w:tcW w:w="1011" w:type="dxa"/>
-          </w:tcPr>
-          <w:p>
-            <w:pPr>
-              <w:jc w:val="center"/>
-              <w:rPr>
-                <w:rFonts w:ascii="Calibri" w:hAnsi="Calibri" w:cs="Calibri"/>
-                <w:sz w:val="22"/>
-                <w:szCs w:val="22"/>
-              </w:rPr>
-            </w:pPr>
-            <w:r>
-              <w:rPr>
-                <w:rFonts w:ascii="Calibri" w:hAnsi="Calibri" w:cs="Calibri"/>
-                <w:sz w:val="22"/>
-                <w:szCs w:val="22"/>
+            <w:tcW w:w="978" w:type="dxa"/>
+          </w:tcPr>
+          <w:p>
+            <w:pPr>
+              <w:jc w:val="center"/>
+              <w:rPr>
+                <w:rFonts w:ascii="Calibri" w:hAnsi="Calibri" w:cs="Calibri"/>
+                <w:sz w:val="20"/>
+                <w:szCs w:val="20"/>
+              </w:rPr>
+            </w:pPr>
+            <w:r>
+              <w:rPr>
+                <w:rFonts w:ascii="Calibri" w:hAnsi="Calibri" w:cs="Calibri"/>
+                <w:sz w:val="20"/>
+                <w:szCs w:val="20"/>
               </w:rPr>
               <w:t>0010011</w:t>
             </w:r>
@@ -1314,22 +1326,22 @@
         </w:tc>
         <w:tc>
           <w:tcPr>
-            <w:tcW w:w="561" w:type="dxa"/>
-          </w:tcPr>
-          <w:p>
-            <w:pPr>
-              <w:jc w:val="center"/>
-              <w:rPr>
-                <w:rFonts w:ascii="Calibri" w:hAnsi="Calibri" w:cs="Calibri"/>
-                <w:sz w:val="22"/>
-                <w:szCs w:val="22"/>
-              </w:rPr>
-            </w:pPr>
-            <w:r>
-              <w:rPr>
-                <w:rFonts w:ascii="Calibri" w:hAnsi="Calibri" w:cs="Calibri"/>
-                <w:sz w:val="22"/>
-                <w:szCs w:val="22"/>
+            <w:tcW w:w="1021" w:type="dxa"/>
+          </w:tcPr>
+          <w:p>
+            <w:pPr>
+              <w:jc w:val="center"/>
+              <w:rPr>
+                <w:rFonts w:ascii="Calibri" w:hAnsi="Calibri" w:cs="Calibri"/>
+                <w:sz w:val="20"/>
+                <w:szCs w:val="20"/>
+              </w:rPr>
+            </w:pPr>
+            <w:r>
+              <w:rPr>
+                <w:rFonts w:ascii="Calibri" w:hAnsi="Calibri" w:cs="Calibri"/>
+                <w:sz w:val="20"/>
+                <w:szCs w:val="20"/>
               </w:rPr>
               <w:t>1</w:t>
             </w:r>
@@ -1337,22 +1349,30 @@
         </w:tc>
         <w:tc>
           <w:tcPr>
-            <w:tcW w:w="1397" w:type="dxa"/>
-          </w:tcPr>
-          <w:p>
-            <w:pPr>
-              <w:jc w:val="center"/>
-              <w:rPr>
-                <w:rFonts w:ascii="Calibri" w:hAnsi="Calibri" w:cs="Calibri"/>
-                <w:sz w:val="22"/>
-                <w:szCs w:val="22"/>
-              </w:rPr>
-            </w:pPr>
-            <w:r>
-              <w:rPr>
-                <w:rFonts w:ascii="Calibri" w:hAnsi="Calibri" w:cs="Calibri"/>
-                <w:sz w:val="22"/>
-                <w:szCs w:val="22"/>
+            <w:tcW w:w="874" w:type="dxa"/>
+          </w:tcPr>
+          <w:p>
+            <w:pPr>
+              <w:jc w:val="center"/>
+              <w:rPr>
+                <w:rFonts w:ascii="Calibri" w:hAnsi="Calibri" w:cs="Calibri"/>
+                <w:sz w:val="20"/>
+                <w:szCs w:val="20"/>
+              </w:rPr>
+            </w:pPr>
+            <w:r>
+              <w:rPr>
+                <w:rFonts w:ascii="Calibri" w:hAnsi="Calibri" w:cs="Calibri"/>
+                <w:sz w:val="20"/>
+                <w:szCs w:val="20"/>
+              </w:rPr>
+              <w:t>0</w:t>
+            </w:r>
+            <w:r>
+              <w:rPr>
+                <w:rFonts w:ascii="Calibri" w:hAnsi="Calibri" w:cs="Calibri"/>
+                <w:sz w:val="20"/>
+                <w:szCs w:val="20"/>
               </w:rPr>
               <w:t>00</w:t>
             </w:r>
@@ -1360,22 +1380,22 @@
         </w:tc>
         <w:tc>
           <w:tcPr>
-            <w:tcW w:w="851" w:type="dxa"/>
-          </w:tcPr>
-          <w:p>
-            <w:pPr>
-              <w:jc w:val="center"/>
-              <w:rPr>
-                <w:rFonts w:ascii="Calibri" w:hAnsi="Calibri" w:cs="Calibri"/>
-                <w:sz w:val="22"/>
-                <w:szCs w:val="22"/>
-              </w:rPr>
-            </w:pPr>
-            <w:r>
-              <w:rPr>
-                <w:rFonts w:ascii="Calibri" w:hAnsi="Calibri" w:cs="Calibri"/>
-                <w:sz w:val="22"/>
-                <w:szCs w:val="22"/>
+            <w:tcW w:w="824" w:type="dxa"/>
+          </w:tcPr>
+          <w:p>
+            <w:pPr>
+              <w:jc w:val="center"/>
+              <w:rPr>
+                <w:rFonts w:ascii="Calibri" w:hAnsi="Calibri" w:cs="Calibri"/>
+                <w:sz w:val="20"/>
+                <w:szCs w:val="20"/>
+              </w:rPr>
+            </w:pPr>
+            <w:r>
+              <w:rPr>
+                <w:rFonts w:ascii="Calibri" w:hAnsi="Calibri" w:cs="Calibri"/>
+                <w:sz w:val="20"/>
+                <w:szCs w:val="20"/>
               </w:rPr>
               <w:t>1</w:t>
             </w:r>
@@ -1383,22 +1403,22 @@
         </w:tc>
         <w:tc>
           <w:tcPr>
-            <w:tcW w:w="1204" w:type="dxa"/>
-          </w:tcPr>
-          <w:p>
-            <w:pPr>
-              <w:jc w:val="center"/>
-              <w:rPr>
-                <w:rFonts w:ascii="Calibri" w:hAnsi="Calibri" w:cs="Calibri"/>
-                <w:sz w:val="22"/>
-                <w:szCs w:val="22"/>
-              </w:rPr>
-            </w:pPr>
-            <w:r>
-              <w:rPr>
-                <w:rFonts w:ascii="Calibri" w:hAnsi="Calibri" w:cs="Calibri"/>
-                <w:sz w:val="22"/>
-                <w:szCs w:val="22"/>
+            <w:tcW w:w="1162" w:type="dxa"/>
+          </w:tcPr>
+          <w:p>
+            <w:pPr>
+              <w:jc w:val="center"/>
+              <w:rPr>
+                <w:rFonts w:ascii="Calibri" w:hAnsi="Calibri" w:cs="Calibri"/>
+                <w:sz w:val="20"/>
+                <w:szCs w:val="20"/>
+              </w:rPr>
+            </w:pPr>
+            <w:r>
+              <w:rPr>
+                <w:rFonts w:ascii="Calibri" w:hAnsi="Calibri" w:cs="Calibri"/>
+                <w:sz w:val="20"/>
+                <w:szCs w:val="20"/>
               </w:rPr>
               <w:t>0</w:t>
             </w:r>
@@ -1406,22 +1426,22 @@
         </w:tc>
         <w:tc>
           <w:tcPr>
-            <w:tcW w:w="1049" w:type="dxa"/>
-          </w:tcPr>
-          <w:p>
-            <w:pPr>
-              <w:jc w:val="center"/>
-              <w:rPr>
-                <w:rFonts w:ascii="Calibri" w:hAnsi="Calibri" w:cs="Calibri"/>
-                <w:sz w:val="22"/>
-                <w:szCs w:val="22"/>
-              </w:rPr>
-            </w:pPr>
-            <w:r>
-              <w:rPr>
-                <w:rFonts w:ascii="Calibri" w:hAnsi="Calibri" w:cs="Calibri"/>
-                <w:sz w:val="22"/>
-                <w:szCs w:val="22"/>
+            <w:tcW w:w="1014" w:type="dxa"/>
+          </w:tcPr>
+          <w:p>
+            <w:pPr>
+              <w:jc w:val="center"/>
+              <w:rPr>
+                <w:rFonts w:ascii="Calibri" w:hAnsi="Calibri" w:cs="Calibri"/>
+                <w:sz w:val="20"/>
+                <w:szCs w:val="20"/>
+              </w:rPr>
+            </w:pPr>
+            <w:r>
+              <w:rPr>
+                <w:rFonts w:ascii="Calibri" w:hAnsi="Calibri" w:cs="Calibri"/>
+                <w:sz w:val="20"/>
+                <w:szCs w:val="20"/>
               </w:rPr>
               <w:t>00</w:t>
             </w:r>
@@ -1429,22 +1449,22 @@
         </w:tc>
         <w:tc>
           <w:tcPr>
-            <w:tcW w:w="848" w:type="dxa"/>
-          </w:tcPr>
-          <w:p>
-            <w:pPr>
-              <w:jc w:val="center"/>
-              <w:rPr>
-                <w:rFonts w:ascii="Calibri" w:hAnsi="Calibri" w:cs="Calibri"/>
-                <w:sz w:val="22"/>
-                <w:szCs w:val="22"/>
-              </w:rPr>
-            </w:pPr>
-            <w:r>
-              <w:rPr>
-                <w:rFonts w:ascii="Calibri" w:hAnsi="Calibri" w:cs="Calibri"/>
-                <w:sz w:val="22"/>
-                <w:szCs w:val="22"/>
+            <w:tcW w:w="822" w:type="dxa"/>
+          </w:tcPr>
+          <w:p>
+            <w:pPr>
+              <w:jc w:val="center"/>
+              <w:rPr>
+                <w:rFonts w:ascii="Calibri" w:hAnsi="Calibri" w:cs="Calibri"/>
+                <w:sz w:val="20"/>
+                <w:szCs w:val="20"/>
+              </w:rPr>
+            </w:pPr>
+            <w:r>
+              <w:rPr>
+                <w:rFonts w:ascii="Calibri" w:hAnsi="Calibri" w:cs="Calibri"/>
+                <w:sz w:val="20"/>
+                <w:szCs w:val="20"/>
               </w:rPr>
               <w:t>0</w:t>
             </w:r>
@@ -1452,22 +1472,22 @@
         </w:tc>
         <w:tc>
           <w:tcPr>
-            <w:tcW w:w="843" w:type="dxa"/>
-          </w:tcPr>
-          <w:p>
-            <w:pPr>
-              <w:jc w:val="center"/>
-              <w:rPr>
-                <w:rFonts w:ascii="Calibri" w:hAnsi="Calibri" w:cs="Calibri"/>
-                <w:sz w:val="22"/>
-                <w:szCs w:val="22"/>
-              </w:rPr>
-            </w:pPr>
-            <w:r>
-              <w:rPr>
-                <w:rFonts w:ascii="Calibri" w:hAnsi="Calibri" w:cs="Calibri"/>
-                <w:sz w:val="22"/>
-                <w:szCs w:val="22"/>
+            <w:tcW w:w="816" w:type="dxa"/>
+          </w:tcPr>
+          <w:p>
+            <w:pPr>
+              <w:jc w:val="center"/>
+              <w:rPr>
+                <w:rFonts w:ascii="Calibri" w:hAnsi="Calibri" w:cs="Calibri"/>
+                <w:sz w:val="20"/>
+                <w:szCs w:val="20"/>
+              </w:rPr>
+            </w:pPr>
+            <w:r>
+              <w:rPr>
+                <w:rFonts w:ascii="Calibri" w:hAnsi="Calibri" w:cs="Calibri"/>
+                <w:sz w:val="20"/>
+                <w:szCs w:val="20"/>
               </w:rPr>
               <w:t>10</w:t>
             </w:r>
@@ -1475,22 +1495,22 @@
         </w:tc>
         <w:tc>
           <w:tcPr>
-            <w:tcW w:w="702" w:type="dxa"/>
-          </w:tcPr>
-          <w:p>
-            <w:pPr>
-              <w:jc w:val="center"/>
-              <w:rPr>
-                <w:rFonts w:ascii="Calibri" w:hAnsi="Calibri" w:cs="Calibri"/>
-                <w:sz w:val="22"/>
-                <w:szCs w:val="22"/>
-              </w:rPr>
-            </w:pPr>
-            <w:r>
-              <w:rPr>
-                <w:rFonts w:ascii="Calibri" w:hAnsi="Calibri" w:cs="Calibri"/>
-                <w:sz w:val="22"/>
-                <w:szCs w:val="22"/>
+            <w:tcW w:w="682" w:type="dxa"/>
+          </w:tcPr>
+          <w:p>
+            <w:pPr>
+              <w:jc w:val="center"/>
+              <w:rPr>
+                <w:rFonts w:ascii="Calibri" w:hAnsi="Calibri" w:cs="Calibri"/>
+                <w:sz w:val="20"/>
+                <w:szCs w:val="20"/>
+              </w:rPr>
+            </w:pPr>
+            <w:r>
+              <w:rPr>
+                <w:rFonts w:ascii="Calibri" w:hAnsi="Calibri" w:cs="Calibri"/>
+                <w:sz w:val="20"/>
+                <w:szCs w:val="20"/>
               </w:rPr>
               <w:t>0</w:t>
             </w:r>
@@ -1500,22 +1520,22 @@
       <w:tr>
         <w:tc>
           <w:tcPr>
-            <w:tcW w:w="550" w:type="dxa"/>
-          </w:tcPr>
-          <w:p>
-            <w:pPr>
-              <w:jc w:val="center"/>
-              <w:rPr>
-                <w:rFonts w:ascii="Calibri" w:hAnsi="Calibri" w:cs="Calibri"/>
-                <w:sz w:val="22"/>
-                <w:szCs w:val="22"/>
-              </w:rPr>
-            </w:pPr>
-            <w:r>
-              <w:rPr>
-                <w:rFonts w:ascii="Calibri" w:hAnsi="Calibri" w:cs="Calibri"/>
-                <w:sz w:val="22"/>
-                <w:szCs w:val="22"/>
+            <w:tcW w:w="823" w:type="dxa"/>
+          </w:tcPr>
+          <w:p>
+            <w:pPr>
+              <w:jc w:val="center"/>
+              <w:rPr>
+                <w:rFonts w:ascii="Calibri" w:hAnsi="Calibri" w:cs="Calibri"/>
+                <w:sz w:val="20"/>
+                <w:szCs w:val="20"/>
+              </w:rPr>
+            </w:pPr>
+            <w:r>
+              <w:rPr>
+                <w:rFonts w:ascii="Calibri" w:hAnsi="Calibri" w:cs="Calibri"/>
+                <w:sz w:val="20"/>
+                <w:szCs w:val="20"/>
               </w:rPr>
               <w:t>Jal</w:t>
             </w:r>
@@ -1523,22 +1543,22 @@
         </w:tc>
         <w:tc>
           <w:tcPr>
-            <w:tcW w:w="1011" w:type="dxa"/>
-          </w:tcPr>
-          <w:p>
-            <w:pPr>
-              <w:jc w:val="center"/>
-              <w:rPr>
-                <w:rFonts w:ascii="Calibri" w:hAnsi="Calibri" w:cs="Calibri"/>
-                <w:sz w:val="22"/>
-                <w:szCs w:val="22"/>
-              </w:rPr>
-            </w:pPr>
-            <w:r>
-              <w:rPr>
-                <w:rFonts w:ascii="Calibri" w:hAnsi="Calibri" w:cs="Calibri"/>
-                <w:sz w:val="22"/>
-                <w:szCs w:val="22"/>
+            <w:tcW w:w="978" w:type="dxa"/>
+          </w:tcPr>
+          <w:p>
+            <w:pPr>
+              <w:jc w:val="center"/>
+              <w:rPr>
+                <w:rFonts w:ascii="Calibri" w:hAnsi="Calibri" w:cs="Calibri"/>
+                <w:sz w:val="20"/>
+                <w:szCs w:val="20"/>
+              </w:rPr>
+            </w:pPr>
+            <w:r>
+              <w:rPr>
+                <w:rFonts w:ascii="Calibri" w:hAnsi="Calibri" w:cs="Calibri"/>
+                <w:sz w:val="20"/>
+                <w:szCs w:val="20"/>
               </w:rPr>
               <w:t>1101111</w:t>
             </w:r>
@@ -1546,22 +1566,22 @@
         </w:tc>
         <w:tc>
           <w:tcPr>
-            <w:tcW w:w="561" w:type="dxa"/>
-          </w:tcPr>
-          <w:p>
-            <w:pPr>
-              <w:jc w:val="center"/>
-              <w:rPr>
-                <w:rFonts w:ascii="Calibri" w:hAnsi="Calibri" w:cs="Calibri"/>
-                <w:sz w:val="22"/>
-                <w:szCs w:val="22"/>
-              </w:rPr>
-            </w:pPr>
-            <w:r>
-              <w:rPr>
-                <w:rFonts w:ascii="Calibri" w:hAnsi="Calibri" w:cs="Calibri"/>
-                <w:sz w:val="22"/>
-                <w:szCs w:val="22"/>
+            <w:tcW w:w="1021" w:type="dxa"/>
+          </w:tcPr>
+          <w:p>
+            <w:pPr>
+              <w:jc w:val="center"/>
+              <w:rPr>
+                <w:rFonts w:ascii="Calibri" w:hAnsi="Calibri" w:cs="Calibri"/>
+                <w:sz w:val="20"/>
+                <w:szCs w:val="20"/>
+              </w:rPr>
+            </w:pPr>
+            <w:r>
+              <w:rPr>
+                <w:rFonts w:ascii="Calibri" w:hAnsi="Calibri" w:cs="Calibri"/>
+                <w:sz w:val="20"/>
+                <w:szCs w:val="20"/>
               </w:rPr>
               <w:t>1</w:t>
             </w:r>
@@ -1569,22 +1589,30 @@
         </w:tc>
         <w:tc>
           <w:tcPr>
-            <w:tcW w:w="1397" w:type="dxa"/>
-          </w:tcPr>
-          <w:p>
-            <w:pPr>
-              <w:jc w:val="center"/>
-              <w:rPr>
-                <w:rFonts w:ascii="Calibri" w:hAnsi="Calibri" w:cs="Calibri"/>
-                <w:sz w:val="22"/>
-                <w:szCs w:val="22"/>
-              </w:rPr>
-            </w:pPr>
-            <w:r>
-              <w:rPr>
-                <w:rFonts w:ascii="Calibri" w:hAnsi="Calibri" w:cs="Calibri"/>
-                <w:sz w:val="22"/>
-                <w:szCs w:val="22"/>
+            <w:tcW w:w="874" w:type="dxa"/>
+          </w:tcPr>
+          <w:p>
+            <w:pPr>
+              <w:jc w:val="center"/>
+              <w:rPr>
+                <w:rFonts w:ascii="Calibri" w:hAnsi="Calibri" w:cs="Calibri"/>
+                <w:sz w:val="20"/>
+                <w:szCs w:val="20"/>
+              </w:rPr>
+            </w:pPr>
+            <w:r>
+              <w:rPr>
+                <w:rFonts w:ascii="Calibri" w:hAnsi="Calibri" w:cs="Calibri"/>
+                <w:sz w:val="20"/>
+                <w:szCs w:val="20"/>
+              </w:rPr>
+              <w:t>0</w:t>
+            </w:r>
+            <w:r>
+              <w:rPr>
+                <w:rFonts w:ascii="Calibri" w:hAnsi="Calibri" w:cs="Calibri"/>
+                <w:sz w:val="20"/>
+                <w:szCs w:val="20"/>
               </w:rPr>
               <w:t>11</w:t>
             </w:r>
@@ -1592,22 +1620,22 @@
         </w:tc>
         <w:tc>
           <w:tcPr>
-            <w:tcW w:w="851" w:type="dxa"/>
-          </w:tcPr>
-          <w:p>
-            <w:pPr>
-              <w:jc w:val="center"/>
-              <w:rPr>
-                <w:rFonts w:ascii="Calibri" w:hAnsi="Calibri" w:cs="Calibri"/>
-                <w:sz w:val="22"/>
-                <w:szCs w:val="22"/>
-              </w:rPr>
-            </w:pPr>
-            <w:r>
-              <w:rPr>
-                <w:rFonts w:ascii="Calibri" w:hAnsi="Calibri" w:cs="Calibri"/>
-                <w:sz w:val="22"/>
-                <w:szCs w:val="22"/>
+            <w:tcW w:w="824" w:type="dxa"/>
+          </w:tcPr>
+          <w:p>
+            <w:pPr>
+              <w:jc w:val="center"/>
+              <w:rPr>
+                <w:rFonts w:ascii="Calibri" w:hAnsi="Calibri" w:cs="Calibri"/>
+                <w:sz w:val="20"/>
+                <w:szCs w:val="20"/>
+              </w:rPr>
+            </w:pPr>
+            <w:r>
+              <w:rPr>
+                <w:rFonts w:ascii="Calibri" w:hAnsi="Calibri" w:cs="Calibri"/>
+                <w:sz w:val="20"/>
+                <w:szCs w:val="20"/>
               </w:rPr>
               <w:t>X</w:t>
             </w:r>
@@ -1615,22 +1643,22 @@
         </w:tc>
         <w:tc>
           <w:tcPr>
-            <w:tcW w:w="1204" w:type="dxa"/>
-          </w:tcPr>
-          <w:p>
-            <w:pPr>
-              <w:jc w:val="center"/>
-              <w:rPr>
-                <w:rFonts w:ascii="Calibri" w:hAnsi="Calibri" w:cs="Calibri"/>
-                <w:sz w:val="22"/>
-                <w:szCs w:val="22"/>
-              </w:rPr>
-            </w:pPr>
-            <w:r>
-              <w:rPr>
-                <w:rFonts w:ascii="Calibri" w:hAnsi="Calibri" w:cs="Calibri"/>
-                <w:sz w:val="22"/>
-                <w:szCs w:val="22"/>
+            <w:tcW w:w="1162" w:type="dxa"/>
+          </w:tcPr>
+          <w:p>
+            <w:pPr>
+              <w:jc w:val="center"/>
+              <w:rPr>
+                <w:rFonts w:ascii="Calibri" w:hAnsi="Calibri" w:cs="Calibri"/>
+                <w:sz w:val="20"/>
+                <w:szCs w:val="20"/>
+              </w:rPr>
+            </w:pPr>
+            <w:r>
+              <w:rPr>
+                <w:rFonts w:ascii="Calibri" w:hAnsi="Calibri" w:cs="Calibri"/>
+                <w:sz w:val="20"/>
+                <w:szCs w:val="20"/>
               </w:rPr>
               <w:t>0</w:t>
             </w:r>
@@ -1638,22 +1666,22 @@
         </w:tc>
         <w:tc>
           <w:tcPr>
-            <w:tcW w:w="1049" w:type="dxa"/>
-          </w:tcPr>
-          <w:p>
-            <w:pPr>
-              <w:jc w:val="center"/>
-              <w:rPr>
-                <w:rFonts w:ascii="Calibri" w:hAnsi="Calibri" w:cs="Calibri"/>
-                <w:sz w:val="22"/>
-                <w:szCs w:val="22"/>
-              </w:rPr>
-            </w:pPr>
-            <w:r>
-              <w:rPr>
-                <w:rFonts w:ascii="Calibri" w:hAnsi="Calibri" w:cs="Calibri"/>
-                <w:sz w:val="22"/>
-                <w:szCs w:val="22"/>
+            <w:tcW w:w="1014" w:type="dxa"/>
+          </w:tcPr>
+          <w:p>
+            <w:pPr>
+              <w:jc w:val="center"/>
+              <w:rPr>
+                <w:rFonts w:ascii="Calibri" w:hAnsi="Calibri" w:cs="Calibri"/>
+                <w:sz w:val="20"/>
+                <w:szCs w:val="20"/>
+              </w:rPr>
+            </w:pPr>
+            <w:r>
+              <w:rPr>
+                <w:rFonts w:ascii="Calibri" w:hAnsi="Calibri" w:cs="Calibri"/>
+                <w:sz w:val="20"/>
+                <w:szCs w:val="20"/>
               </w:rPr>
               <w:t>10</w:t>
             </w:r>
@@ -1661,22 +1689,22 @@
         </w:tc>
         <w:tc>
           <w:tcPr>
-            <w:tcW w:w="848" w:type="dxa"/>
-          </w:tcPr>
-          <w:p>
-            <w:pPr>
-              <w:jc w:val="center"/>
-              <w:rPr>
-                <w:rFonts w:ascii="Calibri" w:hAnsi="Calibri" w:cs="Calibri"/>
-                <w:sz w:val="22"/>
-                <w:szCs w:val="22"/>
-              </w:rPr>
-            </w:pPr>
-            <w:r>
-              <w:rPr>
-                <w:rFonts w:ascii="Calibri" w:hAnsi="Calibri" w:cs="Calibri"/>
-                <w:sz w:val="22"/>
-                <w:szCs w:val="22"/>
+            <w:tcW w:w="822" w:type="dxa"/>
+          </w:tcPr>
+          <w:p>
+            <w:pPr>
+              <w:jc w:val="center"/>
+              <w:rPr>
+                <w:rFonts w:ascii="Calibri" w:hAnsi="Calibri" w:cs="Calibri"/>
+                <w:sz w:val="20"/>
+                <w:szCs w:val="20"/>
+              </w:rPr>
+            </w:pPr>
+            <w:r>
+              <w:rPr>
+                <w:rFonts w:ascii="Calibri" w:hAnsi="Calibri" w:cs="Calibri"/>
+                <w:sz w:val="20"/>
+                <w:szCs w:val="20"/>
               </w:rPr>
               <w:t>0</w:t>
             </w:r>
@@ -1684,22 +1712,22 @@
         </w:tc>
         <w:tc>
           <w:tcPr>
-            <w:tcW w:w="843" w:type="dxa"/>
-          </w:tcPr>
-          <w:p>
-            <w:pPr>
-              <w:jc w:val="center"/>
-              <w:rPr>
-                <w:rFonts w:ascii="Calibri" w:hAnsi="Calibri" w:cs="Calibri"/>
-                <w:sz w:val="22"/>
-                <w:szCs w:val="22"/>
-              </w:rPr>
-            </w:pPr>
-            <w:r>
-              <w:rPr>
-                <w:rFonts w:ascii="Calibri" w:hAnsi="Calibri" w:cs="Calibri"/>
-                <w:sz w:val="22"/>
-                <w:szCs w:val="22"/>
+            <w:tcW w:w="816" w:type="dxa"/>
+          </w:tcPr>
+          <w:p>
+            <w:pPr>
+              <w:jc w:val="center"/>
+              <w:rPr>
+                <w:rFonts w:ascii="Calibri" w:hAnsi="Calibri" w:cs="Calibri"/>
+                <w:sz w:val="20"/>
+                <w:szCs w:val="20"/>
+              </w:rPr>
+            </w:pPr>
+            <w:r>
+              <w:rPr>
+                <w:rFonts w:ascii="Calibri" w:hAnsi="Calibri" w:cs="Calibri"/>
+                <w:sz w:val="20"/>
+                <w:szCs w:val="20"/>
               </w:rPr>
               <w:t>XX</w:t>
             </w:r>
@@ -1707,24 +1735,731 @@
         </w:tc>
         <w:tc>
           <w:tcPr>
-            <w:tcW w:w="702" w:type="dxa"/>
-          </w:tcPr>
-          <w:p>
-            <w:pPr>
-              <w:jc w:val="center"/>
-              <w:rPr>
-                <w:rFonts w:ascii="Calibri" w:hAnsi="Calibri" w:cs="Calibri"/>
-                <w:sz w:val="22"/>
-                <w:szCs w:val="22"/>
-              </w:rPr>
-            </w:pPr>
-            <w:r>
-              <w:rPr>
-                <w:rFonts w:ascii="Calibri" w:hAnsi="Calibri" w:cs="Calibri"/>
-                <w:sz w:val="22"/>
-                <w:szCs w:val="22"/>
+            <w:tcW w:w="682" w:type="dxa"/>
+          </w:tcPr>
+          <w:p>
+            <w:pPr>
+              <w:jc w:val="center"/>
+              <w:rPr>
+                <w:rFonts w:ascii="Calibri" w:hAnsi="Calibri" w:cs="Calibri"/>
+                <w:sz w:val="20"/>
+                <w:szCs w:val="20"/>
+                <w:rtl/>
+              </w:rPr>
+            </w:pPr>
+            <w:r>
+              <w:rPr>
+                <w:rFonts w:ascii="Calibri" w:hAnsi="Calibri" w:cs="Calibri"/>
+                <w:sz w:val="20"/>
+                <w:szCs w:val="20"/>
               </w:rPr>
               <w:t>1</w:t>
+            </w:r>
+          </w:p>
+        </w:tc>
+      </w:tr>
+      <w:tr>
+        <w:tc>
+          <w:tcPr>
+            <w:tcW w:w="823" w:type="dxa"/>
+          </w:tcPr>
+          <w:p>
+            <w:pPr>
+              <w:jc w:val="center"/>
+              <w:rPr>
+                <w:rFonts w:ascii="Calibri" w:hAnsi="Calibri" w:cs="Calibri"/>
+                <w:sz w:val="20"/>
+                <w:szCs w:val="20"/>
+              </w:rPr>
+            </w:pPr>
+            <w:proofErr w:type="spellStart"/>
+            <w:r>
+              <w:rPr>
+                <w:rFonts w:ascii="Calibri" w:hAnsi="Calibri" w:cs="Calibri"/>
+                <w:sz w:val="20"/>
+                <w:szCs w:val="20"/>
+              </w:rPr>
+              <w:t>Jalr</w:t>
+            </w:r>
+            <w:proofErr w:type="spellEnd"/>
+          </w:p>
+        </w:tc>
+        <w:tc>
+          <w:tcPr>
+            <w:tcW w:w="978" w:type="dxa"/>
+          </w:tcPr>
+          <w:p>
+            <w:pPr>
+              <w:jc w:val="center"/>
+              <w:rPr>
+                <w:rFonts w:ascii="Calibri" w:hAnsi="Calibri" w:cs="Calibri"/>
+                <w:sz w:val="20"/>
+                <w:szCs w:val="20"/>
+              </w:rPr>
+            </w:pPr>
+            <w:r>
+              <w:rPr>
+                <w:rFonts w:ascii="Calibri" w:hAnsi="Calibri" w:cs="Calibri"/>
+                <w:sz w:val="20"/>
+                <w:szCs w:val="20"/>
+              </w:rPr>
+              <w:t>1100111</w:t>
+            </w:r>
+          </w:p>
+        </w:tc>
+        <w:tc>
+          <w:tcPr>
+            <w:tcW w:w="1021" w:type="dxa"/>
+          </w:tcPr>
+          <w:p>
+            <w:pPr>
+              <w:jc w:val="center"/>
+              <w:rPr>
+                <w:rFonts w:ascii="Calibri" w:hAnsi="Calibri" w:cs="Calibri"/>
+                <w:sz w:val="20"/>
+                <w:szCs w:val="20"/>
+              </w:rPr>
+            </w:pPr>
+            <w:r>
+              <w:rPr>
+                <w:rFonts w:ascii="Calibri" w:hAnsi="Calibri" w:cs="Calibri"/>
+                <w:sz w:val="20"/>
+                <w:szCs w:val="20"/>
+              </w:rPr>
+              <w:t>1</w:t>
+            </w:r>
+          </w:p>
+        </w:tc>
+        <w:tc>
+          <w:tcPr>
+            <w:tcW w:w="874" w:type="dxa"/>
+          </w:tcPr>
+          <w:p>
+            <w:pPr>
+              <w:jc w:val="center"/>
+              <w:rPr>
+                <w:rFonts w:ascii="Calibri" w:hAnsi="Calibri" w:cs="Calibri"/>
+                <w:sz w:val="20"/>
+                <w:szCs w:val="20"/>
+              </w:rPr>
+            </w:pPr>
+            <w:r>
+              <w:rPr>
+                <w:rFonts w:ascii="Calibri" w:hAnsi="Calibri" w:cs="Calibri"/>
+                <w:sz w:val="20"/>
+                <w:szCs w:val="20"/>
+              </w:rPr>
+              <w:t>000</w:t>
+            </w:r>
+          </w:p>
+        </w:tc>
+        <w:tc>
+          <w:tcPr>
+            <w:tcW w:w="824" w:type="dxa"/>
+          </w:tcPr>
+          <w:p>
+            <w:pPr>
+              <w:jc w:val="center"/>
+              <w:rPr>
+                <w:rFonts w:ascii="Calibri" w:hAnsi="Calibri" w:cs="Calibri"/>
+                <w:sz w:val="20"/>
+                <w:szCs w:val="20"/>
+              </w:rPr>
+            </w:pPr>
+            <w:r>
+              <w:rPr>
+                <w:rFonts w:ascii="Calibri" w:hAnsi="Calibri" w:cs="Calibri"/>
+                <w:sz w:val="20"/>
+                <w:szCs w:val="20"/>
+              </w:rPr>
+              <w:t>1</w:t>
+            </w:r>
+          </w:p>
+        </w:tc>
+        <w:tc>
+          <w:tcPr>
+            <w:tcW w:w="1162" w:type="dxa"/>
+          </w:tcPr>
+          <w:p>
+            <w:pPr>
+              <w:jc w:val="center"/>
+              <w:rPr>
+                <w:rFonts w:ascii="Calibri" w:hAnsi="Calibri" w:cs="Calibri"/>
+                <w:sz w:val="20"/>
+                <w:szCs w:val="20"/>
+              </w:rPr>
+            </w:pPr>
+            <w:r>
+              <w:rPr>
+                <w:rFonts w:ascii="Calibri" w:hAnsi="Calibri" w:cs="Calibri"/>
+                <w:sz w:val="20"/>
+                <w:szCs w:val="20"/>
+              </w:rPr>
+              <w:t>0</w:t>
+            </w:r>
+          </w:p>
+        </w:tc>
+        <w:tc>
+          <w:tcPr>
+            <w:tcW w:w="1014" w:type="dxa"/>
+          </w:tcPr>
+          <w:p>
+            <w:pPr>
+              <w:jc w:val="center"/>
+              <w:rPr>
+                <w:rFonts w:ascii="Calibri" w:hAnsi="Calibri" w:cs="Calibri"/>
+                <w:sz w:val="20"/>
+                <w:szCs w:val="20"/>
+              </w:rPr>
+            </w:pPr>
+            <w:r>
+              <w:rPr>
+                <w:rFonts w:ascii="Calibri" w:hAnsi="Calibri" w:cs="Calibri"/>
+                <w:sz w:val="20"/>
+                <w:szCs w:val="20"/>
+              </w:rPr>
+              <w:t>10</w:t>
+            </w:r>
+          </w:p>
+        </w:tc>
+        <w:tc>
+          <w:tcPr>
+            <w:tcW w:w="822" w:type="dxa"/>
+          </w:tcPr>
+          <w:p>
+            <w:pPr>
+              <w:jc w:val="center"/>
+              <w:rPr>
+                <w:rFonts w:ascii="Calibri" w:hAnsi="Calibri" w:cs="Calibri"/>
+                <w:sz w:val="20"/>
+                <w:szCs w:val="20"/>
+              </w:rPr>
+            </w:pPr>
+            <w:r>
+              <w:rPr>
+                <w:rFonts w:ascii="Calibri" w:hAnsi="Calibri" w:cs="Calibri"/>
+                <w:sz w:val="20"/>
+                <w:szCs w:val="20"/>
+              </w:rPr>
+              <w:t>0</w:t>
+            </w:r>
+          </w:p>
+        </w:tc>
+        <w:tc>
+          <w:tcPr>
+            <w:tcW w:w="816" w:type="dxa"/>
+          </w:tcPr>
+          <w:p>
+            <w:pPr>
+              <w:jc w:val="center"/>
+              <w:rPr>
+                <w:rFonts w:ascii="Calibri" w:hAnsi="Calibri" w:cs="Calibri"/>
+                <w:sz w:val="20"/>
+                <w:szCs w:val="20"/>
+              </w:rPr>
+            </w:pPr>
+            <w:r>
+              <w:rPr>
+                <w:rFonts w:ascii="Calibri" w:hAnsi="Calibri" w:cs="Calibri"/>
+                <w:sz w:val="20"/>
+                <w:szCs w:val="20"/>
+              </w:rPr>
+              <w:t>00</w:t>
+            </w:r>
+          </w:p>
+        </w:tc>
+        <w:tc>
+          <w:tcPr>
+            <w:tcW w:w="682" w:type="dxa"/>
+          </w:tcPr>
+          <w:p>
+            <w:pPr>
+              <w:jc w:val="center"/>
+              <w:rPr>
+                <w:rFonts w:ascii="Calibri" w:hAnsi="Calibri" w:cs="Calibri"/>
+                <w:sz w:val="20"/>
+                <w:szCs w:val="20"/>
+              </w:rPr>
+            </w:pPr>
+            <w:r>
+              <w:rPr>
+                <w:rFonts w:ascii="Calibri" w:hAnsi="Calibri" w:cs="Calibri"/>
+                <w:sz w:val="20"/>
+                <w:szCs w:val="20"/>
+              </w:rPr>
+              <w:t>1</w:t>
+            </w:r>
+          </w:p>
+        </w:tc>
+      </w:tr>
+      <w:tr>
+        <w:tc>
+          <w:tcPr>
+            <w:tcW w:w="823" w:type="dxa"/>
+          </w:tcPr>
+          <w:p>
+            <w:pPr>
+              <w:jc w:val="center"/>
+              <w:rPr>
+                <w:rFonts w:ascii="Calibri" w:hAnsi="Calibri" w:cs="Calibri"/>
+                <w:sz w:val="20"/>
+                <w:szCs w:val="20"/>
+                <w:rtl/>
+                <w:lang w:val="en-US"/>
+              </w:rPr>
+            </w:pPr>
+            <w:r>
+              <w:rPr>
+                <w:rFonts w:ascii="Calibri" w:hAnsi="Calibri" w:cs="Calibri"/>
+                <w:sz w:val="20"/>
+                <w:szCs w:val="20"/>
+                <w:lang w:val="en-US"/>
+              </w:rPr>
+              <w:t>Lui</w:t>
+            </w:r>
+          </w:p>
+        </w:tc>
+        <w:tc>
+          <w:tcPr>
+            <w:tcW w:w="978" w:type="dxa"/>
+          </w:tcPr>
+          <w:p>
+            <w:pPr>
+              <w:jc w:val="center"/>
+              <w:rPr>
+                <w:rFonts w:ascii="Calibri" w:hAnsi="Calibri" w:cs="Calibri"/>
+                <w:sz w:val="20"/>
+                <w:szCs w:val="20"/>
+              </w:rPr>
+            </w:pPr>
+            <w:r>
+              <w:rPr>
+                <w:rFonts w:ascii="Calibri" w:hAnsi="Calibri" w:cs="Calibri"/>
+                <w:sz w:val="20"/>
+                <w:szCs w:val="20"/>
+              </w:rPr>
+              <w:t>0110111</w:t>
+            </w:r>
+          </w:p>
+        </w:tc>
+        <w:tc>
+          <w:tcPr>
+            <w:tcW w:w="1021" w:type="dxa"/>
+          </w:tcPr>
+          <w:p>
+            <w:pPr>
+              <w:jc w:val="center"/>
+              <w:rPr>
+                <w:rFonts w:ascii="Calibri" w:hAnsi="Calibri" w:cs="Calibri"/>
+                <w:sz w:val="20"/>
+                <w:szCs w:val="20"/>
+              </w:rPr>
+            </w:pPr>
+            <w:r>
+              <w:rPr>
+                <w:rFonts w:ascii="Calibri" w:hAnsi="Calibri" w:cs="Calibri"/>
+                <w:sz w:val="20"/>
+                <w:szCs w:val="20"/>
+              </w:rPr>
+              <w:t>1</w:t>
+            </w:r>
+          </w:p>
+        </w:tc>
+        <w:tc>
+          <w:tcPr>
+            <w:tcW w:w="874" w:type="dxa"/>
+          </w:tcPr>
+          <w:p>
+            <w:pPr>
+              <w:jc w:val="center"/>
+              <w:rPr>
+                <w:rFonts w:ascii="Calibri" w:hAnsi="Calibri" w:cs="Calibri"/>
+                <w:sz w:val="20"/>
+                <w:szCs w:val="20"/>
+              </w:rPr>
+            </w:pPr>
+            <w:r>
+              <w:rPr>
+                <w:rFonts w:ascii="Calibri" w:hAnsi="Calibri" w:cs="Calibri"/>
+                <w:sz w:val="20"/>
+                <w:szCs w:val="20"/>
+              </w:rPr>
+              <w:t>100</w:t>
+            </w:r>
+          </w:p>
+        </w:tc>
+        <w:tc>
+          <w:tcPr>
+            <w:tcW w:w="824" w:type="dxa"/>
+          </w:tcPr>
+          <w:p>
+            <w:pPr>
+              <w:jc w:val="center"/>
+              <w:rPr>
+                <w:rFonts w:ascii="Calibri" w:hAnsi="Calibri" w:cs="Calibri"/>
+                <w:sz w:val="20"/>
+                <w:szCs w:val="20"/>
+              </w:rPr>
+            </w:pPr>
+            <w:r>
+              <w:rPr>
+                <w:rFonts w:ascii="Calibri" w:hAnsi="Calibri" w:cs="Calibri"/>
+                <w:sz w:val="20"/>
+                <w:szCs w:val="20"/>
+              </w:rPr>
+              <w:t>1</w:t>
+            </w:r>
+          </w:p>
+        </w:tc>
+        <w:tc>
+          <w:tcPr>
+            <w:tcW w:w="1162" w:type="dxa"/>
+          </w:tcPr>
+          <w:p>
+            <w:pPr>
+              <w:jc w:val="center"/>
+              <w:rPr>
+                <w:rFonts w:ascii="Calibri" w:hAnsi="Calibri" w:cs="Calibri"/>
+                <w:sz w:val="20"/>
+                <w:szCs w:val="20"/>
+              </w:rPr>
+            </w:pPr>
+            <w:r>
+              <w:rPr>
+                <w:rFonts w:ascii="Calibri" w:hAnsi="Calibri" w:cs="Calibri"/>
+                <w:sz w:val="20"/>
+                <w:szCs w:val="20"/>
+              </w:rPr>
+              <w:t>0</w:t>
+            </w:r>
+          </w:p>
+        </w:tc>
+        <w:tc>
+          <w:tcPr>
+            <w:tcW w:w="1014" w:type="dxa"/>
+          </w:tcPr>
+          <w:p>
+            <w:pPr>
+              <w:jc w:val="center"/>
+              <w:rPr>
+                <w:rFonts w:ascii="Calibri" w:hAnsi="Calibri" w:cs="Calibri"/>
+                <w:sz w:val="20"/>
+                <w:szCs w:val="20"/>
+              </w:rPr>
+            </w:pPr>
+            <w:r>
+              <w:rPr>
+                <w:rFonts w:ascii="Calibri" w:hAnsi="Calibri" w:cs="Calibri"/>
+                <w:sz w:val="20"/>
+                <w:szCs w:val="20"/>
+              </w:rPr>
+              <w:t>11</w:t>
+            </w:r>
+          </w:p>
+        </w:tc>
+        <w:tc>
+          <w:tcPr>
+            <w:tcW w:w="822" w:type="dxa"/>
+          </w:tcPr>
+          <w:p>
+            <w:pPr>
+              <w:jc w:val="center"/>
+              <w:rPr>
+                <w:rFonts w:ascii="Calibri" w:hAnsi="Calibri" w:cs="Calibri"/>
+                <w:sz w:val="20"/>
+                <w:szCs w:val="20"/>
+              </w:rPr>
+            </w:pPr>
+            <w:r>
+              <w:rPr>
+                <w:rFonts w:ascii="Calibri" w:hAnsi="Calibri" w:cs="Calibri"/>
+                <w:sz w:val="20"/>
+                <w:szCs w:val="20"/>
+              </w:rPr>
+              <w:t>0</w:t>
+            </w:r>
+          </w:p>
+        </w:tc>
+        <w:tc>
+          <w:tcPr>
+            <w:tcW w:w="816" w:type="dxa"/>
+          </w:tcPr>
+          <w:p>
+            <w:pPr>
+              <w:jc w:val="center"/>
+              <w:rPr>
+                <w:rFonts w:ascii="Calibri" w:hAnsi="Calibri" w:cs="Calibri"/>
+                <w:sz w:val="20"/>
+                <w:szCs w:val="20"/>
+              </w:rPr>
+            </w:pPr>
+            <w:r>
+              <w:rPr>
+                <w:rFonts w:ascii="Calibri" w:hAnsi="Calibri" w:cs="Calibri"/>
+                <w:sz w:val="20"/>
+                <w:szCs w:val="20"/>
+              </w:rPr>
+              <w:t>XX</w:t>
+            </w:r>
+          </w:p>
+        </w:tc>
+        <w:tc>
+          <w:tcPr>
+            <w:tcW w:w="682" w:type="dxa"/>
+          </w:tcPr>
+          <w:p>
+            <w:pPr>
+              <w:jc w:val="center"/>
+              <w:rPr>
+                <w:rFonts w:ascii="Calibri" w:hAnsi="Calibri" w:cs="Calibri"/>
+                <w:sz w:val="20"/>
+                <w:szCs w:val="20"/>
+              </w:rPr>
+            </w:pPr>
+            <w:r>
+              <w:rPr>
+                <w:rFonts w:ascii="Calibri" w:hAnsi="Calibri" w:cs="Calibri"/>
+                <w:sz w:val="20"/>
+                <w:szCs w:val="20"/>
+              </w:rPr>
+              <w:t>0</w:t>
+            </w:r>
+          </w:p>
+        </w:tc>
+      </w:tr>
+      <w:tr>
+        <w:tc>
+          <w:tcPr>
+            <w:tcW w:w="823" w:type="dxa"/>
+          </w:tcPr>
+          <w:p>
+            <w:pPr>
+              <w:jc w:val="center"/>
+              <w:rPr>
+                <w:rFonts w:ascii="Calibri" w:hAnsi="Calibri" w:cs="Calibri"/>
+                <w:sz w:val="20"/>
+                <w:szCs w:val="20"/>
+                <w:lang w:val="en-US"/>
+              </w:rPr>
+            </w:pPr>
+            <w:proofErr w:type="spellStart"/>
+            <w:r>
+              <w:rPr>
+                <w:rFonts w:ascii="Calibri" w:hAnsi="Calibri" w:cs="Calibri"/>
+                <w:sz w:val="20"/>
+                <w:szCs w:val="20"/>
+                <w:lang w:val="en-US"/>
+              </w:rPr>
+              <w:t>auipc</w:t>
+            </w:r>
+            <w:proofErr w:type="spellEnd"/>
+          </w:p>
+        </w:tc>
+        <w:tc>
+          <w:tcPr>
+            <w:tcW w:w="978" w:type="dxa"/>
+          </w:tcPr>
+          <w:p>
+            <w:pPr>
+              <w:jc w:val="center"/>
+              <w:rPr>
+                <w:rFonts w:ascii="Calibri" w:hAnsi="Calibri" w:cs="Calibri"/>
+                <w:sz w:val="20"/>
+                <w:szCs w:val="20"/>
+              </w:rPr>
+            </w:pPr>
+            <w:r>
+              <w:rPr>
+                <w:rFonts w:ascii="Calibri" w:hAnsi="Calibri" w:cs="Calibri"/>
+                <w:sz w:val="20"/>
+                <w:szCs w:val="20"/>
+              </w:rPr>
+              <w:t>0010111</w:t>
+            </w:r>
+          </w:p>
+        </w:tc>
+        <w:tc>
+          <w:tcPr>
+            <w:tcW w:w="1021" w:type="dxa"/>
+          </w:tcPr>
+          <w:p>
+            <w:pPr>
+              <w:jc w:val="center"/>
+              <w:rPr>
+                <w:rFonts w:ascii="Calibri" w:hAnsi="Calibri" w:cs="Calibri"/>
+                <w:sz w:val="20"/>
+                <w:szCs w:val="20"/>
+              </w:rPr>
+            </w:pPr>
+            <w:r>
+              <w:rPr>
+                <w:rFonts w:ascii="Calibri" w:hAnsi="Calibri" w:cs="Calibri"/>
+                <w:sz w:val="20"/>
+                <w:szCs w:val="20"/>
+              </w:rPr>
+              <w:t>1</w:t>
+            </w:r>
+          </w:p>
+        </w:tc>
+        <w:tc>
+          <w:tcPr>
+            <w:tcW w:w="874" w:type="dxa"/>
+          </w:tcPr>
+          <w:p>
+            <w:pPr>
+              <w:jc w:val="center"/>
+              <w:rPr>
+                <w:rFonts w:ascii="Calibri" w:hAnsi="Calibri" w:cs="Calibri"/>
+                <w:sz w:val="20"/>
+                <w:szCs w:val="20"/>
+              </w:rPr>
+            </w:pPr>
+            <w:r>
+              <w:rPr>
+                <w:rFonts w:ascii="Calibri" w:hAnsi="Calibri" w:cs="Calibri"/>
+                <w:sz w:val="20"/>
+                <w:szCs w:val="20"/>
+              </w:rPr>
+              <w:t>100</w:t>
+            </w:r>
+          </w:p>
+        </w:tc>
+        <w:tc>
+          <w:tcPr>
+            <w:tcW w:w="824" w:type="dxa"/>
+          </w:tcPr>
+          <w:p>
+            <w:pPr>
+              <w:jc w:val="center"/>
+              <w:rPr>
+                <w:rFonts w:ascii="Calibri" w:hAnsi="Calibri" w:cs="Calibri"/>
+                <w:sz w:val="20"/>
+                <w:szCs w:val="20"/>
+              </w:rPr>
+            </w:pPr>
+            <w:r>
+              <w:rPr>
+                <w:rFonts w:ascii="Calibri" w:hAnsi="Calibri" w:cs="Calibri"/>
+                <w:sz w:val="20"/>
+                <w:szCs w:val="20"/>
+              </w:rPr>
+              <w:t>1</w:t>
+            </w:r>
+          </w:p>
+        </w:tc>
+        <w:tc>
+          <w:tcPr>
+            <w:tcW w:w="1162" w:type="dxa"/>
+          </w:tcPr>
+          <w:p>
+            <w:pPr>
+              <w:jc w:val="center"/>
+              <w:rPr>
+                <w:rFonts w:ascii="Calibri" w:hAnsi="Calibri" w:cs="Calibri"/>
+                <w:sz w:val="20"/>
+                <w:szCs w:val="20"/>
+              </w:rPr>
+            </w:pPr>
+            <w:r>
+              <w:rPr>
+                <w:rFonts w:ascii="Calibri" w:hAnsi="Calibri" w:cs="Calibri"/>
+                <w:sz w:val="20"/>
+                <w:szCs w:val="20"/>
+              </w:rPr>
+              <w:t>0</w:t>
+            </w:r>
+          </w:p>
+        </w:tc>
+        <w:tc>
+          <w:tcPr>
+            <w:tcW w:w="1014" w:type="dxa"/>
+          </w:tcPr>
+          <w:p>
+            <w:pPr>
+              <w:jc w:val="center"/>
+              <w:rPr>
+                <w:rFonts w:ascii="Calibri" w:hAnsi="Calibri" w:cs="Calibri"/>
+                <w:sz w:val="20"/>
+                <w:szCs w:val="20"/>
+                <w:rtl/>
+              </w:rPr>
+            </w:pPr>
+            <w:r>
+              <w:rPr>
+                <w:rFonts w:ascii="Calibri" w:hAnsi="Calibri" w:cs="Calibri"/>
+                <w:sz w:val="20"/>
+                <w:szCs w:val="20"/>
+              </w:rPr>
+              <w:t>00</w:t>
+            </w:r>
+          </w:p>
+        </w:tc>
+        <w:tc>
+          <w:tcPr>
+            <w:tcW w:w="822" w:type="dxa"/>
+          </w:tcPr>
+          <w:p>
+            <w:pPr>
+              <w:jc w:val="center"/>
+              <w:rPr>
+                <w:rFonts w:ascii="Calibri" w:hAnsi="Calibri" w:cs="Calibri"/>
+                <w:sz w:val="20"/>
+                <w:szCs w:val="20"/>
+              </w:rPr>
+            </w:pPr>
+            <w:r>
+              <w:rPr>
+                <w:rFonts w:ascii="Calibri" w:hAnsi="Calibri" w:cs="Calibri"/>
+                <w:sz w:val="20"/>
+                <w:szCs w:val="20"/>
+              </w:rPr>
+              <w:t>0</w:t>
+            </w:r>
+          </w:p>
+        </w:tc>
+        <w:tc>
+          <w:tcPr>
+            <w:tcW w:w="816" w:type="dxa"/>
+          </w:tcPr>
+          <w:p>
+            <w:pPr>
+              <w:jc w:val="center"/>
+              <w:rPr>
+                <w:rFonts w:ascii="Calibri" w:hAnsi="Calibri" w:cs="Calibri"/>
+                <w:sz w:val="20"/>
+                <w:szCs w:val="20"/>
+              </w:rPr>
+            </w:pPr>
+            <w:r>
+              <w:rPr>
+                <w:rFonts w:ascii="Calibri" w:hAnsi="Calibri" w:cs="Calibri"/>
+                <w:sz w:val="20"/>
+                <w:szCs w:val="20"/>
+              </w:rPr>
+              <w:t>00</w:t>
+            </w:r>
+          </w:p>
+        </w:tc>
+        <w:tc>
+          <w:tcPr>
+            <w:tcW w:w="682" w:type="dxa"/>
+          </w:tcPr>
+          <w:p>
+            <w:pPr>
+              <w:jc w:val="center"/>
+              <w:rPr>
+                <w:rFonts w:ascii="Calibri" w:hAnsi="Calibri" w:cs="Calibri"/>
+                <w:sz w:val="20"/>
+                <w:szCs w:val="20"/>
+              </w:rPr>
+            </w:pPr>
+            <w:r>
+              <w:rPr>
+                <w:rFonts w:ascii="Calibri" w:hAnsi="Calibri" w:cs="Calibri"/>
+                <w:sz w:val="20"/>
+                <w:szCs w:val="20"/>
+              </w:rPr>
+              <w:t>0</w:t>
             </w:r>
           </w:p>
         </w:tc>
@@ -1991,6 +2726,34 @@
               <w:t>sw</w:t>
             </w:r>
             <w:proofErr w:type="spellEnd"/>
+            <w:r>
+              <w:rPr>
+                <w:rFonts w:ascii="Calibri" w:hAnsi="Calibri" w:cs="Calibri"/>
+              </w:rPr>
+              <w:t xml:space="preserve">, </w:t>
+            </w:r>
+            <w:proofErr w:type="spellStart"/>
+            <w:r>
+              <w:rPr>
+                <w:rFonts w:ascii="Calibri" w:hAnsi="Calibri" w:cs="Calibri"/>
+              </w:rPr>
+              <w:t>auipc</w:t>
+            </w:r>
+            <w:proofErr w:type="spellEnd"/>
+            <w:r>
+              <w:rPr>
+                <w:rFonts w:ascii="Calibri" w:hAnsi="Calibri" w:cs="Calibri"/>
+              </w:rPr>
+              <w:t xml:space="preserve">, </w:t>
+            </w:r>
+            <w:proofErr w:type="spellStart"/>
+            <w:r>
+              <w:rPr>
+                <w:rFonts w:ascii="Calibri" w:hAnsi="Calibri" w:cs="Calibri"/>
+              </w:rPr>
+              <w:t>jalr</w:t>
+            </w:r>
+            <w:proofErr w:type="spellEnd"/>
           </w:p>
         </w:tc>
       </w:tr>
@@ -2103,20 +2866,6 @@
                 <w:rFonts w:ascii="Calibri" w:hAnsi="Calibri" w:cs="Calibri"/>
               </w:rPr>
               <w:t>eq</w:t>
-            </w:r>
-            <w:proofErr w:type="spellEnd"/>
-            <w:r>
-              <w:rPr>
-                <w:rFonts w:ascii="Calibri" w:hAnsi="Calibri" w:cs="Calibri"/>
-              </w:rPr>
-              <w:t xml:space="preserve">, </w:t>
-            </w:r>
-            <w:proofErr w:type="spellStart"/>
-            <w:r>
-              <w:rPr>
-                <w:rFonts w:ascii="Calibri" w:hAnsi="Calibri" w:cs="Calibri"/>
-              </w:rPr>
-              <w:t>blt</w:t>
             </w:r>
             <w:proofErr w:type="spellEnd"/>
           </w:p>
@@ -3228,7 +3977,7 @@
     <w:p>
       <w:pPr>
         <w:rPr>
-          <w:rFonts w:ascii="Calibri" w:hAnsi="Calibri" w:cs="Calibri" w:hint="cs"/>
+          <w:rFonts w:ascii="Calibri" w:hAnsi="Calibri" w:cs="Calibri"/>
           <w:rtl/>
         </w:rPr>
       </w:pPr>

</xml_diff>